<commit_message>
Updated imagine fund Q/A doc
</commit_message>
<xml_diff>
--- a/imagine fund questions.docx
+++ b/imagine fund questions.docx
@@ -1,7 +1,84 @@
 
 <file path=word/document.xml><?xml version="1.0" encoding="utf-8"?>
-<w:document xmlns:wpc="http://schemas.microsoft.com/office/word/2010/wordprocessingCanvas" xmlns:mc="http://schemas.openxmlformats.org/markup-compatibility/2006" xmlns:o="urn:schemas-microsoft-com:office:office" xmlns:r="http://schemas.openxmlformats.org/officeDocument/2006/relationships" xmlns:m="http://schemas.openxmlformats.org/officeDocument/2006/math" xmlns:v="urn:schemas-microsoft-com:vml" xmlns:wp14="http://schemas.microsoft.com/office/word/2010/wordprocessingDrawing" xmlns:wp="http://schemas.openxmlformats.org/drawingml/2006/wordprocessingDrawing" xmlns:w10="urn:schemas-microsoft-com:office:word" xmlns:w="http://schemas.openxmlformats.org/wordprocessingml/2006/main" xmlns:w14="http://schemas.microsoft.com/office/word/2010/wordml" xmlns:w15="http://schemas.microsoft.com/office/word/2012/wordml" xmlns:wpg="http://schemas.microsoft.com/office/word/2010/wordprocessingGroup" xmlns:wpi="http://schemas.microsoft.com/office/word/2010/wordprocessingInk" xmlns:wne="http://schemas.microsoft.com/office/word/2006/wordml" xmlns:wps="http://schemas.microsoft.com/office/word/2010/wordprocessingShape" mc:Ignorable="w14 w15 wp14">
+<w:document xmlns:wpc="http://schemas.microsoft.com/office/word/2010/wordprocessingCanvas" xmlns:mo="http://schemas.microsoft.com/office/mac/office/2008/main" xmlns:mc="http://schemas.openxmlformats.org/markup-compatibility/2006" xmlns:mv="urn:schemas-microsoft-com:mac:vml" xmlns:o="urn:schemas-microsoft-com:office:office" xmlns:r="http://schemas.openxmlformats.org/officeDocument/2006/relationships" xmlns:m="http://schemas.openxmlformats.org/officeDocument/2006/math" xmlns:v="urn:schemas-microsoft-com:vml" xmlns:wp14="http://schemas.microsoft.com/office/word/2010/wordprocessingDrawing" xmlns:wp="http://schemas.openxmlformats.org/drawingml/2006/wordprocessingDrawing" xmlns:w10="urn:schemas-microsoft-com:office:word" xmlns:w="http://schemas.openxmlformats.org/wordprocessingml/2006/main" xmlns:w14="http://schemas.microsoft.com/office/word/2010/wordml" xmlns:wpg="http://schemas.microsoft.com/office/word/2010/wordprocessingGroup" xmlns:wpi="http://schemas.microsoft.com/office/word/2010/wordprocessingInk" xmlns:wne="http://schemas.microsoft.com/office/word/2006/wordml" xmlns:wps="http://schemas.microsoft.com/office/word/2010/wordprocessingShape" mc:Ignorable="w14 wp14">
   <w:body>
+    <w:p>
+      <w:pPr>
+        <w:spacing w:line="240" w:lineRule="auto"/>
+        <w:jc w:val="left"/>
+        <w:textAlignment w:val="baseline"/>
+        <w:rPr>
+          <w:rFonts w:ascii="Calibri" w:eastAsia="Times New Roman" w:hAnsi="Calibri" w:cs="Arial"/>
+          <w:b/>
+          <w:color w:val="000000"/>
+          <w:sz w:val="39"/>
+          <w:szCs w:val="23"/>
+          <w:u w:val="single"/>
+        </w:rPr>
+      </w:pPr>
+      <w:r>
+        <w:rPr>
+          <w:rFonts w:ascii="Calibri" w:eastAsia="Times New Roman" w:hAnsi="Calibri" w:cs="Arial"/>
+          <w:b/>
+          <w:color w:val="000000"/>
+          <w:sz w:val="39"/>
+          <w:szCs w:val="23"/>
+          <w:u w:val="single"/>
+        </w:rPr>
+        <w:t>5</w:t>
+      </w:r>
+      <w:r>
+        <w:rPr>
+          <w:rFonts w:ascii="Calibri" w:eastAsia="Times New Roman" w:hAnsi="Calibri" w:cs="Arial"/>
+          <w:b/>
+          <w:color w:val="000000"/>
+          <w:sz w:val="39"/>
+          <w:szCs w:val="23"/>
+          <w:u w:val="single"/>
+          <w:vertAlign w:val="superscript"/>
+        </w:rPr>
+        <w:t>th</w:t>
+      </w:r>
+      <w:r>
+        <w:rPr>
+          <w:rFonts w:ascii="Calibri" w:eastAsia="Times New Roman" w:hAnsi="Calibri" w:cs="Arial"/>
+          <w:b/>
+          <w:color w:val="000000"/>
+          <w:sz w:val="39"/>
+          <w:szCs w:val="23"/>
+          <w:u w:val="single"/>
+        </w:rPr>
+        <w:t xml:space="preserve"> Floor Studios</w:t>
+      </w:r>
+    </w:p>
+    <w:p>
+      <w:pPr>
+        <w:spacing w:line="240" w:lineRule="auto"/>
+        <w:jc w:val="left"/>
+        <w:textAlignment w:val="baseline"/>
+        <w:rPr>
+          <w:rFonts w:ascii="Calibri" w:eastAsia="Times New Roman" w:hAnsi="Calibri" w:cs="Arial"/>
+          <w:b/>
+          <w:color w:val="000000"/>
+          <w:sz w:val="23"/>
+          <w:szCs w:val="23"/>
+        </w:rPr>
+      </w:pPr>
+    </w:p>
+    <w:p>
+      <w:pPr>
+        <w:spacing w:line="240" w:lineRule="auto"/>
+        <w:jc w:val="left"/>
+        <w:textAlignment w:val="baseline"/>
+        <w:rPr>
+          <w:rFonts w:ascii="Arial" w:eastAsia="Times New Roman" w:hAnsi="Arial" w:cs="Arial"/>
+          <w:b/>
+          <w:color w:val="000000"/>
+          <w:sz w:val="23"/>
+          <w:szCs w:val="23"/>
+        </w:rPr>
+      </w:pPr>
+    </w:p>
     <w:p>
       <w:pPr>
         <w:numPr>
@@ -13,6 +90,7 @@
         <w:textAlignment w:val="baseline"/>
         <w:rPr>
           <w:rFonts w:ascii="Arial" w:eastAsia="Times New Roman" w:hAnsi="Arial" w:cs="Arial"/>
+          <w:b/>
           <w:color w:val="000000"/>
           <w:sz w:val="23"/>
           <w:szCs w:val="23"/>
@@ -21,6 +99,7 @@
       <w:r>
         <w:rPr>
           <w:rFonts w:ascii="Calibri" w:eastAsia="Times New Roman" w:hAnsi="Calibri" w:cs="Arial"/>
+          <w:b/>
           <w:color w:val="000000"/>
           <w:sz w:val="23"/>
           <w:szCs w:val="23"/>
@@ -71,30 +150,30 @@
           <w:sz w:val="23"/>
           <w:szCs w:val="23"/>
         </w:rPr>
-        <w:t xml:space="preserve">. The story follows Darius Cipher, an </w:t>
-      </w:r>
-      <w:proofErr w:type="spellStart"/>
-      <w:proofErr w:type="gramStart"/>
-      <w:r>
-        <w:rPr>
-          <w:rFonts w:ascii="Calibri" w:eastAsia="Times New Roman" w:hAnsi="Calibri" w:cs="Times New Roman"/>
-          <w:color w:val="000000"/>
-          <w:sz w:val="23"/>
-          <w:szCs w:val="23"/>
-        </w:rPr>
-        <w:t>interpol</w:t>
-      </w:r>
-      <w:proofErr w:type="spellEnd"/>
-      <w:proofErr w:type="gramEnd"/>
-      <w:r>
-        <w:rPr>
-          <w:rFonts w:ascii="Calibri" w:eastAsia="Times New Roman" w:hAnsi="Calibri" w:cs="Times New Roman"/>
-          <w:color w:val="000000"/>
-          <w:sz w:val="23"/>
-          <w:szCs w:val="23"/>
-        </w:rPr>
-        <w:t xml:space="preserve"> agent in the near future investigating a robotics company leading in the field of networked AI. Our game is being developed on the Unity engine and makes use of various custom visual effects not found in previous Imagine Cup competitions.</w:t>
-      </w:r>
+        <w:t>. The story follows Darius Cipher, an interpol agent in the near future investigating a robotics company leading in the field of networked AI. Our game is being developed on the Unity engine and makes use of various custom visual effects not found in previous Imagine Cup competitions.</w:t>
+      </w:r>
+      <w:r>
+        <w:rPr>
+          <w:rFonts w:ascii="Calibri" w:eastAsia="Times New Roman" w:hAnsi="Calibri" w:cs="Times New Roman"/>
+          <w:color w:val="000000"/>
+          <w:sz w:val="23"/>
+          <w:szCs w:val="23"/>
+        </w:rPr>
+        <w:t xml:space="preserve"> In addition to that, our game will be the first 3D stealth action game on the Windows app store.</w:t>
+      </w:r>
+    </w:p>
+    <w:p>
+      <w:pPr>
+        <w:spacing w:line="240" w:lineRule="auto"/>
+        <w:jc w:val="left"/>
+        <w:textAlignment w:val="baseline"/>
+        <w:rPr>
+          <w:rFonts w:ascii="Calibri" w:eastAsia="Times New Roman" w:hAnsi="Calibri" w:cs="Times New Roman"/>
+          <w:color w:val="000000"/>
+          <w:sz w:val="23"/>
+          <w:szCs w:val="23"/>
+        </w:rPr>
+      </w:pPr>
     </w:p>
     <w:p>
       <w:pPr>
@@ -107,6 +186,7 @@
         <w:textAlignment w:val="baseline"/>
         <w:rPr>
           <w:rFonts w:ascii="Arial" w:eastAsia="Times New Roman" w:hAnsi="Arial" w:cs="Arial"/>
+          <w:b/>
           <w:color w:val="000000"/>
           <w:sz w:val="23"/>
           <w:szCs w:val="23"/>
@@ -115,6 +195,7 @@
       <w:r>
         <w:rPr>
           <w:rFonts w:ascii="Calibri" w:eastAsia="Times New Roman" w:hAnsi="Calibri" w:cs="Arial"/>
+          <w:b/>
           <w:color w:val="000000"/>
           <w:sz w:val="23"/>
           <w:szCs w:val="23"/>
@@ -145,28 +226,111 @@
           <w:sz w:val="23"/>
           <w:szCs w:val="23"/>
         </w:rPr>
-        <w:t xml:space="preserve">We picked this project because we haven’t seen many games like it, particularly in the Windows app store. Because stealth games gain strong followings, there is clearly a demand for them. After doing market research and checking the Windows store for related games, we realized that stealth-action gameplay has a fresh market in it. Altogether, our team’s experience consists of GPU </w:t>
-      </w:r>
-      <w:proofErr w:type="spellStart"/>
-      <w:r>
-        <w:rPr>
-          <w:rFonts w:ascii="Calibri" w:eastAsia="Times New Roman" w:hAnsi="Calibri" w:cs="Times New Roman"/>
-          <w:color w:val="000000"/>
-          <w:sz w:val="23"/>
-          <w:szCs w:val="23"/>
-        </w:rPr>
-        <w:t>shader</w:t>
-      </w:r>
-      <w:proofErr w:type="spellEnd"/>
-      <w:r>
-        <w:rPr>
-          <w:rFonts w:ascii="Calibri" w:eastAsia="Times New Roman" w:hAnsi="Calibri" w:cs="Times New Roman"/>
-          <w:color w:val="000000"/>
-          <w:sz w:val="23"/>
-          <w:szCs w:val="23"/>
-        </w:rPr>
-        <w:t xml:space="preserve"> programming, AI programming with C#, 3D modeling experience through Autodesk Maya, and over 20 published Windows Store apps with approximately 100,000 downloads. </w:t>
-      </w:r>
+        <w:t>We picked this project because we haven’t seen many games like it, particularly in the Windows app store.</w:t>
+      </w:r>
+      <w:r>
+        <w:rPr>
+          <w:rFonts w:ascii="Calibri" w:eastAsia="Times New Roman" w:hAnsi="Calibri" w:cs="Times New Roman"/>
+          <w:color w:val="000000"/>
+          <w:sz w:val="23"/>
+          <w:szCs w:val="23"/>
+        </w:rPr>
+        <w:t xml:space="preserve"> There are 5 “stealth” games on the Windows 8 app </w:t>
+      </w:r>
+      <w:r>
+        <w:rPr>
+          <w:rFonts w:ascii="Calibri" w:eastAsia="Times New Roman" w:hAnsi="Calibri" w:cs="Times New Roman"/>
+          <w:color w:val="000000"/>
+          <w:sz w:val="23"/>
+          <w:szCs w:val="23"/>
+        </w:rPr>
+        <w:t>store</w:t>
+      </w:r>
+      <w:r>
+        <w:rPr>
+          <w:rFonts w:ascii="Calibri" w:eastAsia="Times New Roman" w:hAnsi="Calibri" w:cs="Times New Roman"/>
+          <w:color w:val="000000"/>
+          <w:sz w:val="23"/>
+          <w:szCs w:val="23"/>
+        </w:rPr>
+        <w:t>, but the quality and the game play is not like a typical stealth game.</w:t>
+      </w:r>
+      <w:r>
+        <w:rPr>
+          <w:rFonts w:ascii="Calibri" w:eastAsia="Times New Roman" w:hAnsi="Calibri" w:cs="Times New Roman"/>
+          <w:color w:val="000000"/>
+          <w:sz w:val="23"/>
+          <w:szCs w:val="23"/>
+        </w:rPr>
+        <w:t xml:space="preserve"> Because stealth games gain strong followings, there is clearly a demand for them. After doing market research and checking the Windows store for related games, we realized that stealth-action gameplay has a fresh market in it</w:t>
+      </w:r>
+      <w:r>
+        <w:rPr>
+          <w:rFonts w:ascii="Calibri" w:eastAsia="Times New Roman" w:hAnsi="Calibri" w:cs="Times New Roman"/>
+          <w:color w:val="000000"/>
+          <w:sz w:val="23"/>
+          <w:szCs w:val="23"/>
+        </w:rPr>
+        <w:t xml:space="preserve">, and we believe that people would love to download </w:t>
+      </w:r>
+      <w:r>
+        <w:rPr>
+          <w:rFonts w:ascii="Calibri" w:eastAsia="Times New Roman" w:hAnsi="Calibri" w:cs="Times New Roman"/>
+          <w:color w:val="000000"/>
+          <w:sz w:val="23"/>
+          <w:szCs w:val="23"/>
+        </w:rPr>
+        <w:t>our</w:t>
+      </w:r>
+      <w:r>
+        <w:rPr>
+          <w:rFonts w:ascii="Calibri" w:eastAsia="Times New Roman" w:hAnsi="Calibri" w:cs="Times New Roman"/>
+          <w:color w:val="000000"/>
+          <w:sz w:val="23"/>
+          <w:szCs w:val="23"/>
+        </w:rPr>
+        <w:t xml:space="preserve"> game as it solves the problem of not having a 3D stealth-action game with high quality graphics and a new and unique story on the Windows app store. </w:t>
+      </w:r>
+      <w:r>
+        <w:rPr>
+          <w:rFonts w:ascii="Calibri" w:eastAsia="Times New Roman" w:hAnsi="Calibri" w:cs="Times New Roman"/>
+          <w:color w:val="000000"/>
+          <w:sz w:val="23"/>
+          <w:szCs w:val="23"/>
+        </w:rPr>
+        <w:t xml:space="preserve"> Altogether, our team’s experience consists of GPU shader programming, AI programming with C#, 3D modeling experience through Autodesk Maya, and over 20 published Windows Store apps with approximately 100,000</w:t>
+      </w:r>
+      <w:r>
+        <w:rPr>
+          <w:rFonts w:ascii="Calibri" w:eastAsia="Times New Roman" w:hAnsi="Calibri" w:cs="Times New Roman"/>
+          <w:color w:val="000000"/>
+          <w:sz w:val="23"/>
+          <w:szCs w:val="23"/>
+        </w:rPr>
+        <w:t xml:space="preserve"> cumulative</w:t>
+      </w:r>
+      <w:r>
+        <w:rPr>
+          <w:rFonts w:ascii="Calibri" w:eastAsia="Times New Roman" w:hAnsi="Calibri" w:cs="Times New Roman"/>
+          <w:color w:val="000000"/>
+          <w:sz w:val="23"/>
+          <w:szCs w:val="23"/>
+        </w:rPr>
+        <w:t xml:space="preserve"> downloads. </w:t>
+      </w:r>
+    </w:p>
+    <w:p>
+      <w:pPr>
+        <w:spacing w:line="240" w:lineRule="auto"/>
+        <w:jc w:val="left"/>
+        <w:textAlignment w:val="baseline"/>
+        <w:rPr>
+          <w:rFonts w:ascii="Calibri" w:eastAsia="Times New Roman" w:hAnsi="Calibri" w:cs="Times New Roman"/>
+          <w:color w:val="000000"/>
+          <w:sz w:val="23"/>
+          <w:szCs w:val="23"/>
+        </w:rPr>
+      </w:pPr>
     </w:p>
     <w:p>
       <w:pPr>
@@ -179,6 +343,7 @@
         <w:textAlignment w:val="baseline"/>
         <w:rPr>
           <w:rFonts w:ascii="Arial" w:eastAsia="Times New Roman" w:hAnsi="Arial" w:cs="Arial"/>
+          <w:b/>
           <w:color w:val="000000"/>
           <w:sz w:val="23"/>
           <w:szCs w:val="23"/>
@@ -187,6 +352,7 @@
       <w:r>
         <w:rPr>
           <w:rFonts w:ascii="Calibri" w:eastAsia="Times New Roman" w:hAnsi="Calibri" w:cs="Arial"/>
+          <w:b/>
           <w:color w:val="000000"/>
           <w:sz w:val="23"/>
           <w:szCs w:val="23"/>
@@ -217,7 +383,110 @@
           <w:sz w:val="23"/>
           <w:szCs w:val="23"/>
         </w:rPr>
-        <w:t xml:space="preserve">Based on our market research, we feel that the Windows store is lacking in stealth games and 3D games in general. Substitutes include games such as Deus Ex and Splinter Cell. Players are able to complete missions using either stealth or brute force, and the world provides a high degree of interactivity; the player can turn off or shoot out lights to hide in the dark, gain access to computer logs and security systems, and hack robotic enemies to aid them in battle. </w:t>
+        <w:t xml:space="preserve">Based on our market research, we feel that the Windows </w:t>
+      </w:r>
+      <w:r>
+        <w:rPr>
+          <w:rFonts w:ascii="Calibri" w:eastAsia="Times New Roman" w:hAnsi="Calibri" w:cs="Times New Roman"/>
+          <w:color w:val="000000"/>
+          <w:sz w:val="23"/>
+          <w:szCs w:val="23"/>
+        </w:rPr>
+        <w:t xml:space="preserve">app </w:t>
+      </w:r>
+      <w:r>
+        <w:rPr>
+          <w:rFonts w:ascii="Calibri" w:eastAsia="Times New Roman" w:hAnsi="Calibri" w:cs="Times New Roman"/>
+          <w:color w:val="000000"/>
+          <w:sz w:val="23"/>
+          <w:szCs w:val="23"/>
+        </w:rPr>
+        <w:t>store is lacking in stealth games and 3D games in general. Substitutes include games such as Deus Ex and Splinter Cell</w:t>
+      </w:r>
+      <w:r>
+        <w:rPr>
+          <w:rFonts w:ascii="Calibri" w:eastAsia="Times New Roman" w:hAnsi="Calibri" w:cs="Times New Roman"/>
+          <w:color w:val="000000"/>
+          <w:sz w:val="23"/>
+          <w:szCs w:val="23"/>
+        </w:rPr>
+        <w:t xml:space="preserve"> (on PC and Console)</w:t>
+      </w:r>
+      <w:r>
+        <w:rPr>
+          <w:rFonts w:ascii="Calibri" w:eastAsia="Times New Roman" w:hAnsi="Calibri" w:cs="Times New Roman"/>
+          <w:color w:val="000000"/>
+          <w:sz w:val="23"/>
+          <w:szCs w:val="23"/>
+        </w:rPr>
+        <w:t>. Players are able to complete missions using either stealth or brute force, and the world provides a high degree of interactivity; the player can turn off or shoot out lights to hide in the dark,</w:t>
+      </w:r>
+      <w:r>
+        <w:rPr>
+          <w:rFonts w:ascii="Calibri" w:eastAsia="Times New Roman" w:hAnsi="Calibri" w:cs="Times New Roman"/>
+          <w:color w:val="000000"/>
+          <w:sz w:val="23"/>
+          <w:szCs w:val="23"/>
+        </w:rPr>
+        <w:t xml:space="preserve"> access CCTV camera footage, pick locks,</w:t>
+      </w:r>
+      <w:r>
+        <w:rPr>
+          <w:rFonts w:ascii="Calibri" w:eastAsia="Times New Roman" w:hAnsi="Calibri" w:cs="Times New Roman"/>
+          <w:color w:val="000000"/>
+          <w:sz w:val="23"/>
+          <w:szCs w:val="23"/>
+        </w:rPr>
+        <w:t xml:space="preserve"> gain access to computer logs and security systems,</w:t>
+      </w:r>
+      <w:r>
+        <w:rPr>
+          <w:rFonts w:ascii="Calibri" w:eastAsia="Times New Roman" w:hAnsi="Calibri" w:cs="Times New Roman"/>
+          <w:color w:val="000000"/>
+          <w:sz w:val="23"/>
+          <w:szCs w:val="23"/>
+        </w:rPr>
+        <w:t xml:space="preserve"> hack email accounts</w:t>
+      </w:r>
+      <w:r>
+        <w:rPr>
+          <w:rFonts w:ascii="Calibri" w:eastAsia="Times New Roman" w:hAnsi="Calibri" w:cs="Times New Roman"/>
+          <w:color w:val="000000"/>
+          <w:sz w:val="23"/>
+          <w:szCs w:val="23"/>
+        </w:rPr>
+        <w:t xml:space="preserve"> and hack robotic enemies to aid them in battle.</w:t>
+      </w:r>
+      <w:r>
+        <w:rPr>
+          <w:rFonts w:ascii="Calibri" w:eastAsia="Times New Roman" w:hAnsi="Calibri" w:cs="Times New Roman"/>
+          <w:color w:val="000000"/>
+          <w:sz w:val="23"/>
+          <w:szCs w:val="23"/>
+        </w:rPr>
+        <w:t xml:space="preserve"> This is something that you don’t often see on a mobile game.</w:t>
+      </w:r>
+    </w:p>
+    <w:p>
+      <w:pPr>
+        <w:spacing w:line="240" w:lineRule="auto"/>
+        <w:jc w:val="left"/>
+        <w:textAlignment w:val="baseline"/>
+        <w:rPr>
+          <w:rFonts w:ascii="Calibri" w:eastAsia="Times New Roman" w:hAnsi="Calibri" w:cs="Times New Roman"/>
+          <w:color w:val="000000"/>
+          <w:sz w:val="23"/>
+          <w:szCs w:val="23"/>
+        </w:rPr>
+      </w:pPr>
+      <w:r>
+        <w:rPr>
+          <w:rFonts w:ascii="Calibri" w:eastAsia="Times New Roman" w:hAnsi="Calibri" w:cs="Times New Roman"/>
+          <w:color w:val="000000"/>
+          <w:sz w:val="23"/>
+          <w:szCs w:val="23"/>
+        </w:rPr>
+        <w:t xml:space="preserve"> </w:t>
       </w:r>
     </w:p>
     <w:p>
@@ -231,6 +500,7 @@
         <w:textAlignment w:val="baseline"/>
         <w:rPr>
           <w:rFonts w:ascii="Arial" w:eastAsia="Times New Roman" w:hAnsi="Arial" w:cs="Arial"/>
+          <w:b/>
           <w:color w:val="000000"/>
           <w:sz w:val="23"/>
           <w:szCs w:val="23"/>
@@ -239,6 +509,7 @@
       <w:r>
         <w:rPr>
           <w:rFonts w:ascii="Calibri" w:eastAsia="Times New Roman" w:hAnsi="Calibri" w:cs="Arial"/>
+          <w:b/>
           <w:color w:val="000000"/>
           <w:sz w:val="23"/>
           <w:szCs w:val="23"/>
@@ -269,48 +540,59 @@
           <w:sz w:val="23"/>
           <w:szCs w:val="23"/>
         </w:rPr>
-        <w:t xml:space="preserve">Given the lack of stealth games on the Windows Store, and the lack of indie stealth games in general, our game faces less competition than the typical game seen at Imagine Cup.  Those competitors who do exist are mostly large game developers such as </w:t>
-      </w:r>
-      <w:proofErr w:type="spellStart"/>
-      <w:r>
-        <w:rPr>
-          <w:rFonts w:ascii="Calibri" w:eastAsia="Times New Roman" w:hAnsi="Calibri" w:cs="Times New Roman"/>
-          <w:color w:val="000000"/>
-          <w:sz w:val="23"/>
-          <w:szCs w:val="23"/>
-        </w:rPr>
-        <w:t>Rockstar</w:t>
-      </w:r>
-      <w:proofErr w:type="spellEnd"/>
-      <w:r>
-        <w:rPr>
-          <w:rFonts w:ascii="Calibri" w:eastAsia="Times New Roman" w:hAnsi="Calibri" w:cs="Times New Roman"/>
-          <w:color w:val="000000"/>
-          <w:sz w:val="23"/>
-          <w:szCs w:val="23"/>
-        </w:rPr>
-        <w:t xml:space="preserve">, who recently ported San Andreas to the mobile market, but this still leaves stealth as a fresh market in the Windows store. The closest other competitor would be </w:t>
-      </w:r>
-      <w:proofErr w:type="spellStart"/>
-      <w:r>
-        <w:rPr>
-          <w:rFonts w:ascii="Calibri" w:eastAsia="Times New Roman" w:hAnsi="Calibri" w:cs="Times New Roman"/>
-          <w:color w:val="000000"/>
-          <w:sz w:val="23"/>
-          <w:szCs w:val="23"/>
-        </w:rPr>
-        <w:t>Eidos</w:t>
-      </w:r>
-      <w:proofErr w:type="spellEnd"/>
-      <w:r>
-        <w:rPr>
-          <w:rFonts w:ascii="Calibri" w:eastAsia="Times New Roman" w:hAnsi="Calibri" w:cs="Times New Roman"/>
-          <w:color w:val="000000"/>
-          <w:sz w:val="23"/>
-          <w:szCs w:val="23"/>
-        </w:rPr>
-        <w:t>, which won’t be releasing its Deus Ex mobile game until late 2014.</w:t>
-      </w:r>
+        <w:t xml:space="preserve">Given the lack of stealth games on the Windows Store, and the lack of indie stealth games in general, our game faces less competition than the typical game seen at Imagine Cup.  Those competitors who do exist are mostly large game developers such as Rockstar, who recently ported </w:t>
+      </w:r>
+      <w:r>
+        <w:rPr>
+          <w:rFonts w:ascii="Calibri" w:eastAsia="Times New Roman" w:hAnsi="Calibri" w:cs="Times New Roman"/>
+          <w:color w:val="000000"/>
+          <w:sz w:val="23"/>
+          <w:szCs w:val="23"/>
+        </w:rPr>
+        <w:t xml:space="preserve">Grand Theft Auto: </w:t>
+      </w:r>
+      <w:r>
+        <w:rPr>
+          <w:rFonts w:ascii="Calibri" w:eastAsia="Times New Roman" w:hAnsi="Calibri" w:cs="Times New Roman"/>
+          <w:color w:val="000000"/>
+          <w:sz w:val="23"/>
+          <w:szCs w:val="23"/>
+        </w:rPr>
+        <w:t xml:space="preserve">San Andreas to the mobile market, but this still leaves stealth as a fresh market in the Windows </w:t>
+      </w:r>
+      <w:r>
+        <w:rPr>
+          <w:rFonts w:ascii="Calibri" w:eastAsia="Times New Roman" w:hAnsi="Calibri" w:cs="Times New Roman"/>
+          <w:color w:val="000000"/>
+          <w:sz w:val="23"/>
+          <w:szCs w:val="23"/>
+        </w:rPr>
+        <w:t xml:space="preserve">app </w:t>
+      </w:r>
+      <w:bookmarkStart w:id="0" w:name="_GoBack"/>
+      <w:bookmarkEnd w:id="0"/>
+      <w:r>
+        <w:rPr>
+          <w:rFonts w:ascii="Calibri" w:eastAsia="Times New Roman" w:hAnsi="Calibri" w:cs="Times New Roman"/>
+          <w:color w:val="000000"/>
+          <w:sz w:val="23"/>
+          <w:szCs w:val="23"/>
+        </w:rPr>
+        <w:t>store.</w:t>
+      </w:r>
+    </w:p>
+    <w:p>
+      <w:pPr>
+        <w:spacing w:line="240" w:lineRule="auto"/>
+        <w:jc w:val="left"/>
+        <w:textAlignment w:val="baseline"/>
+        <w:rPr>
+          <w:rFonts w:ascii="Calibri" w:eastAsia="Times New Roman" w:hAnsi="Calibri" w:cs="Times New Roman"/>
+          <w:color w:val="000000"/>
+          <w:sz w:val="23"/>
+          <w:szCs w:val="23"/>
+        </w:rPr>
+      </w:pPr>
     </w:p>
     <w:p>
       <w:pPr>
@@ -323,6 +605,7 @@
         <w:textAlignment w:val="baseline"/>
         <w:rPr>
           <w:rFonts w:ascii="Arial" w:eastAsia="Times New Roman" w:hAnsi="Arial" w:cs="Arial"/>
+          <w:b/>
           <w:color w:val="000000"/>
           <w:sz w:val="23"/>
           <w:szCs w:val="23"/>
@@ -331,6 +614,7 @@
       <w:r>
         <w:rPr>
           <w:rFonts w:ascii="Calibri" w:eastAsia="Times New Roman" w:hAnsi="Calibri" w:cs="Arial"/>
+          <w:b/>
           <w:color w:val="000000"/>
           <w:sz w:val="23"/>
           <w:szCs w:val="23"/>
@@ -361,8 +645,103 @@
           <w:sz w:val="23"/>
           <w:szCs w:val="23"/>
         </w:rPr>
-        <w:t>We plan on selling the game for $5.99 in the app store, getting some additional income through DLC and in-app purchases (in the form on additional weapons &amp; armor and side missions). We’re also going to include demo scenes for potential customers to play before purchasing the game, since this has been shown to increase downloads and revenue.</w:t>
-      </w:r>
+        <w:t>We plan on selling the game for $5.99 in the</w:t>
+      </w:r>
+      <w:r>
+        <w:rPr>
+          <w:rFonts w:ascii="Calibri" w:eastAsia="Times New Roman" w:hAnsi="Calibri" w:cs="Times New Roman"/>
+          <w:color w:val="000000"/>
+          <w:sz w:val="23"/>
+          <w:szCs w:val="23"/>
+        </w:rPr>
+        <w:t xml:space="preserve"> Windows</w:t>
+      </w:r>
+      <w:r>
+        <w:rPr>
+          <w:rFonts w:ascii="Calibri" w:eastAsia="Times New Roman" w:hAnsi="Calibri" w:cs="Times New Roman"/>
+          <w:color w:val="000000"/>
+          <w:sz w:val="23"/>
+          <w:szCs w:val="23"/>
+        </w:rPr>
+        <w:t xml:space="preserve"> app store, getting some additional income through </w:t>
+      </w:r>
+      <w:r>
+        <w:rPr>
+          <w:rFonts w:ascii="Calibri" w:eastAsia="Times New Roman" w:hAnsi="Calibri" w:cs="Times New Roman"/>
+          <w:color w:val="000000"/>
+          <w:sz w:val="23"/>
+          <w:szCs w:val="23"/>
+        </w:rPr>
+        <w:t>downloadable content</w:t>
+      </w:r>
+      <w:r>
+        <w:rPr>
+          <w:rFonts w:ascii="Calibri" w:eastAsia="Times New Roman" w:hAnsi="Calibri" w:cs="Times New Roman"/>
+          <w:color w:val="000000"/>
+          <w:sz w:val="23"/>
+          <w:szCs w:val="23"/>
+        </w:rPr>
+        <w:t xml:space="preserve"> and in-app purchases (in the form on additional weapons &amp; </w:t>
+      </w:r>
+      <w:r>
+        <w:rPr>
+          <w:rFonts w:ascii="Calibri" w:eastAsia="Times New Roman" w:hAnsi="Calibri" w:cs="Times New Roman"/>
+          <w:color w:val="000000"/>
+          <w:sz w:val="23"/>
+          <w:szCs w:val="23"/>
+        </w:rPr>
+        <w:lastRenderedPageBreak/>
+        <w:t>armor and side missions).</w:t>
+      </w:r>
+      <w:r>
+        <w:rPr>
+          <w:rFonts w:ascii="Calibri" w:eastAsia="Times New Roman" w:hAnsi="Calibri" w:cs="Times New Roman"/>
+          <w:color w:val="000000"/>
+          <w:sz w:val="23"/>
+          <w:szCs w:val="23"/>
+        </w:rPr>
+        <w:t xml:space="preserve"> We believe $5.99 is a reasonable price for this game because our game provides the player an entirely new and unique gaming experience on the mobile platform, and other large game developers like Gameloft and Rockstar sell their games on mobile platform for an average price of $6.99. </w:t>
+      </w:r>
+      <w:r>
+        <w:rPr>
+          <w:rFonts w:ascii="Calibri" w:eastAsia="Times New Roman" w:hAnsi="Calibri" w:cs="Times New Roman"/>
+          <w:color w:val="000000"/>
+          <w:sz w:val="23"/>
+          <w:szCs w:val="23"/>
+        </w:rPr>
+        <w:t>We’re also going to include demo scenes</w:t>
+      </w:r>
+      <w:r>
+        <w:rPr>
+          <w:rFonts w:ascii="Calibri" w:eastAsia="Times New Roman" w:hAnsi="Calibri" w:cs="Times New Roman"/>
+          <w:color w:val="000000"/>
+          <w:sz w:val="23"/>
+          <w:szCs w:val="23"/>
+        </w:rPr>
+        <w:t xml:space="preserve"> and trial periods</w:t>
+      </w:r>
+      <w:r>
+        <w:rPr>
+          <w:rFonts w:ascii="Calibri" w:eastAsia="Times New Roman" w:hAnsi="Calibri" w:cs="Times New Roman"/>
+          <w:color w:val="000000"/>
+          <w:sz w:val="23"/>
+          <w:szCs w:val="23"/>
+        </w:rPr>
+        <w:t xml:space="preserve"> for potential customers to play before purchasing the game, since this has been shown to increase downloads and revenue.</w:t>
+      </w:r>
+    </w:p>
+    <w:p>
+      <w:pPr>
+        <w:spacing w:line="240" w:lineRule="auto"/>
+        <w:jc w:val="left"/>
+        <w:textAlignment w:val="baseline"/>
+        <w:rPr>
+          <w:rFonts w:ascii="Calibri" w:eastAsia="Times New Roman" w:hAnsi="Calibri" w:cs="Times New Roman"/>
+          <w:color w:val="000000"/>
+          <w:sz w:val="23"/>
+          <w:szCs w:val="23"/>
+        </w:rPr>
+      </w:pPr>
     </w:p>
     <w:p>
       <w:pPr>
@@ -375,6 +754,7 @@
         <w:textAlignment w:val="baseline"/>
         <w:rPr>
           <w:rFonts w:ascii="Arial" w:eastAsia="Times New Roman" w:hAnsi="Arial" w:cs="Arial"/>
+          <w:b/>
           <w:color w:val="000000"/>
           <w:sz w:val="23"/>
           <w:szCs w:val="23"/>
@@ -383,31 +763,12 @@
       <w:r>
         <w:rPr>
           <w:rFonts w:ascii="Calibri" w:eastAsia="Times New Roman" w:hAnsi="Calibri" w:cs="Arial"/>
-          <w:color w:val="000000"/>
-          <w:sz w:val="23"/>
-          <w:szCs w:val="23"/>
-        </w:rPr>
-        <w:t>If you’ve already started working on it, how long have you been working and how many lines of code (if applicable) have you written? Do you already have a prototype? (</w:t>
-      </w:r>
-      <w:proofErr w:type="gramStart"/>
-      <w:r>
-        <w:rPr>
-          <w:rFonts w:ascii="Calibri" w:eastAsia="Times New Roman" w:hAnsi="Calibri" w:cs="Arial"/>
-          <w:color w:val="000000"/>
-          <w:sz w:val="23"/>
-          <w:szCs w:val="23"/>
-        </w:rPr>
-        <w:t>or</w:t>
-      </w:r>
-      <w:proofErr w:type="gramEnd"/>
-      <w:r>
-        <w:rPr>
-          <w:rFonts w:ascii="Calibri" w:eastAsia="Times New Roman" w:hAnsi="Calibri" w:cs="Arial"/>
-          <w:color w:val="000000"/>
-          <w:sz w:val="23"/>
-          <w:szCs w:val="23"/>
-        </w:rPr>
-        <w:t xml:space="preserve"> a beta version of your product?)</w:t>
+          <w:b/>
+          <w:color w:val="000000"/>
+          <w:sz w:val="23"/>
+          <w:szCs w:val="23"/>
+        </w:rPr>
+        <w:t>If you’ve already started working on it, how long have you been working and how many lines of code (if applicable) have you written? Do you already have a prototype? (or a beta version of your product?)</w:t>
       </w:r>
     </w:p>
     <w:p>
@@ -433,68 +794,39 @@
           <w:sz w:val="23"/>
           <w:szCs w:val="23"/>
         </w:rPr>
-        <w:t>We’ve been working on our game for about 10 weeks and have already developed the core gameplay elements. Additionally, we’re taking advantage of freely available 3D models to add atmosphere to our game. We currently have a working prototype, showcasing dynamic lighting</w:t>
-      </w:r>
-      <w:proofErr w:type="gramStart"/>
-      <w:r>
-        <w:rPr>
-          <w:rFonts w:ascii="Calibri" w:eastAsia="Times New Roman" w:hAnsi="Calibri" w:cs="Times New Roman"/>
-          <w:color w:val="000000"/>
-          <w:sz w:val="23"/>
-          <w:szCs w:val="23"/>
-        </w:rPr>
-        <w:t>,,</w:t>
-      </w:r>
-      <w:proofErr w:type="gramEnd"/>
-      <w:r>
-        <w:rPr>
-          <w:rFonts w:ascii="Calibri" w:eastAsia="Times New Roman" w:hAnsi="Calibri" w:cs="Times New Roman"/>
-          <w:color w:val="000000"/>
-          <w:sz w:val="23"/>
-          <w:szCs w:val="23"/>
-        </w:rPr>
-        <w:t xml:space="preserve"> interactive environments, AI sight and sound mechanics, electrical circuit logic, </w:t>
-      </w:r>
-      <w:proofErr w:type="spellStart"/>
-      <w:r>
-        <w:rPr>
-          <w:rFonts w:ascii="Calibri" w:eastAsia="Times New Roman" w:hAnsi="Calibri" w:cs="Times New Roman"/>
-          <w:color w:val="000000"/>
-          <w:sz w:val="23"/>
-          <w:szCs w:val="23"/>
-        </w:rPr>
-        <w:t>fullscreen</w:t>
-      </w:r>
-      <w:proofErr w:type="spellEnd"/>
-      <w:r>
-        <w:rPr>
-          <w:rFonts w:ascii="Calibri" w:eastAsia="Times New Roman" w:hAnsi="Calibri" w:cs="Times New Roman"/>
-          <w:color w:val="000000"/>
-          <w:sz w:val="23"/>
-          <w:szCs w:val="23"/>
-        </w:rPr>
-        <w:t xml:space="preserve"> custom </w:t>
-      </w:r>
-      <w:proofErr w:type="spellStart"/>
-      <w:r>
-        <w:rPr>
-          <w:rFonts w:ascii="Calibri" w:eastAsia="Times New Roman" w:hAnsi="Calibri" w:cs="Times New Roman"/>
-          <w:color w:val="000000"/>
-          <w:sz w:val="23"/>
-          <w:szCs w:val="23"/>
-        </w:rPr>
-        <w:t>shaders</w:t>
-      </w:r>
-      <w:proofErr w:type="spellEnd"/>
-      <w:r>
-        <w:rPr>
-          <w:rFonts w:ascii="Calibri" w:eastAsia="Times New Roman" w:hAnsi="Calibri" w:cs="Times New Roman"/>
-          <w:color w:val="000000"/>
-          <w:sz w:val="23"/>
-          <w:szCs w:val="23"/>
-        </w:rPr>
-        <w:t xml:space="preserve"> that take advantage of DirectX 11. We also have a smooth camera that adds a cinematic feeling to the game. We’re also incorporating an original soundtrack and we’re developing custom animations through motion capture. </w:t>
-      </w:r>
+        <w:t>We’ve been working on our game for about 10 weeks and have already developed the core gameplay elements. Additionally, we’re taking advantage of freely available 3D models to add atmosphere to our game. We currently have a working prototyp</w:t>
+      </w:r>
+      <w:r>
+        <w:rPr>
+          <w:rFonts w:ascii="Calibri" w:eastAsia="Times New Roman" w:hAnsi="Calibri" w:cs="Times New Roman"/>
+          <w:color w:val="000000"/>
+          <w:sz w:val="23"/>
+          <w:szCs w:val="23"/>
+        </w:rPr>
+        <w:t>e, showcasing dynamic lighting,</w:t>
+      </w:r>
+      <w:r>
+        <w:rPr>
+          <w:rFonts w:ascii="Calibri" w:eastAsia="Times New Roman" w:hAnsi="Calibri" w:cs="Times New Roman"/>
+          <w:color w:val="000000"/>
+          <w:sz w:val="23"/>
+          <w:szCs w:val="23"/>
+        </w:rPr>
+        <w:t xml:space="preserve"> interactive environments, AI sight and sound mechanics, electrical circuit logic, fullscreen custom shaders that take advantage of DirectX 11. We also have a smooth camera that adds a cinematic feeling to the game. We’re also incorporating an original soundtrack and we’re developing custom animations through motion capture. </w:t>
+      </w:r>
+    </w:p>
+    <w:p>
+      <w:pPr>
+        <w:spacing w:line="240" w:lineRule="auto"/>
+        <w:jc w:val="left"/>
+        <w:textAlignment w:val="baseline"/>
+        <w:rPr>
+          <w:rFonts w:ascii="Calibri" w:eastAsia="Times New Roman" w:hAnsi="Calibri" w:cs="Times New Roman"/>
+          <w:color w:val="000000"/>
+          <w:sz w:val="23"/>
+          <w:szCs w:val="23"/>
+        </w:rPr>
+      </w:pPr>
     </w:p>
     <w:p>
       <w:pPr>
@@ -507,6 +839,7 @@
         <w:textAlignment w:val="baseline"/>
         <w:rPr>
           <w:rFonts w:ascii="Arial" w:eastAsia="Times New Roman" w:hAnsi="Arial" w:cs="Arial"/>
+          <w:b/>
           <w:color w:val="000000"/>
           <w:sz w:val="23"/>
           <w:szCs w:val="23"/>
@@ -515,42 +848,42 @@
       <w:r>
         <w:rPr>
           <w:rFonts w:ascii="Calibri" w:eastAsia="Times New Roman" w:hAnsi="Calibri" w:cs="Arial"/>
-          <w:color w:val="000000"/>
-          <w:sz w:val="23"/>
-          <w:szCs w:val="23"/>
-        </w:rPr>
-        <w:t xml:space="preserve">If you have an online demo, what’s the </w:t>
-      </w:r>
-      <w:proofErr w:type="spellStart"/>
-      <w:proofErr w:type="gramStart"/>
-      <w:r>
-        <w:rPr>
-          <w:rFonts w:ascii="Calibri" w:eastAsia="Times New Roman" w:hAnsi="Calibri" w:cs="Arial"/>
-          <w:color w:val="000000"/>
-          <w:sz w:val="23"/>
-          <w:szCs w:val="23"/>
-        </w:rPr>
-        <w:t>url</w:t>
-      </w:r>
-      <w:proofErr w:type="spellEnd"/>
-      <w:proofErr w:type="gramEnd"/>
-      <w:r>
-        <w:rPr>
-          <w:rFonts w:ascii="Calibri" w:eastAsia="Times New Roman" w:hAnsi="Calibri" w:cs="Arial"/>
-          <w:color w:val="000000"/>
-          <w:sz w:val="23"/>
-          <w:szCs w:val="23"/>
-        </w:rPr>
-        <w:t>?</w:t>
-      </w:r>
-    </w:p>
-    <w:p>
-      <w:pPr>
-        <w:numPr>
-          <w:ilvl w:val="1"/>
-          <w:numId w:val="16"/>
-        </w:numPr>
-        <w:spacing w:before="100" w:beforeAutospacing="1" w:after="100" w:afterAutospacing="1" w:line="240" w:lineRule="auto"/>
+          <w:b/>
+          <w:color w:val="000000"/>
+          <w:sz w:val="23"/>
+          <w:szCs w:val="23"/>
+        </w:rPr>
+        <w:t>If you have an online demo, what’s the url?</w:t>
+      </w:r>
+    </w:p>
+    <w:p>
+      <w:pPr>
+        <w:spacing w:line="240" w:lineRule="auto"/>
+        <w:ind w:firstLine="720"/>
+        <w:jc w:val="left"/>
+        <w:textAlignment w:val="baseline"/>
+        <w:rPr>
+          <w:rFonts w:ascii="Calibri" w:eastAsia="Times New Roman" w:hAnsi="Calibri" w:cs="Times New Roman"/>
+          <w:color w:val="000000"/>
+          <w:sz w:val="23"/>
+          <w:szCs w:val="23"/>
+        </w:rPr>
+      </w:pPr>
+      <w:hyperlink r:id="rId6" w:history="1">
+        <w:r>
+          <w:rPr>
+            <w:rStyle w:val="Hyperlink"/>
+            <w:rFonts w:ascii="Calibri" w:eastAsia="Times New Roman" w:hAnsi="Calibri" w:cs="Times New Roman"/>
+            <w:sz w:val="23"/>
+            <w:szCs w:val="23"/>
+          </w:rPr>
+          <w:t>http://fifthfloorstudios.herokuapp.com/</w:t>
+        </w:r>
+      </w:hyperlink>
+    </w:p>
+    <w:p>
+      <w:pPr>
+        <w:spacing w:line="240" w:lineRule="auto"/>
         <w:jc w:val="left"/>
         <w:textAlignment w:val="baseline"/>
         <w:rPr>
@@ -572,6 +905,7 @@
         <w:textAlignment w:val="baseline"/>
         <w:rPr>
           <w:rFonts w:ascii="Arial" w:eastAsia="Times New Roman" w:hAnsi="Arial" w:cs="Arial"/>
+          <w:b/>
           <w:color w:val="000000"/>
           <w:sz w:val="23"/>
           <w:szCs w:val="23"/>
@@ -580,11 +914,11 @@
       <w:r>
         <w:rPr>
           <w:rFonts w:ascii="Calibri" w:eastAsia="Times New Roman" w:hAnsi="Calibri" w:cs="Arial"/>
-          <w:color w:val="000000"/>
-          <w:sz w:val="23"/>
-          <w:szCs w:val="23"/>
-        </w:rPr>
-        <w:lastRenderedPageBreak/>
+          <w:b/>
+          <w:color w:val="000000"/>
+          <w:sz w:val="23"/>
+          <w:szCs w:val="23"/>
+        </w:rPr>
         <w:t>Which overall category would you say that your product/app belongs to?</w:t>
       </w:r>
     </w:p>
@@ -614,10 +948,7 @@
         <w:t>Games</w:t>
       </w:r>
     </w:p>
-    <w:p>
-      <w:bookmarkStart w:id="0" w:name="_GoBack"/>
-      <w:bookmarkEnd w:id="0"/>
-    </w:p>
+    <w:p/>
     <w:sectPr>
       <w:pgSz w:w="12240" w:h="15840"/>
       <w:pgMar w:top="1440" w:right="1440" w:bottom="1440" w:left="1440" w:header="720" w:footer="720" w:gutter="0"/>
@@ -629,7 +960,7 @@
 </file>
 
 <file path=word/numbering.xml><?xml version="1.0" encoding="utf-8"?>
-<w:numbering xmlns:wpc="http://schemas.microsoft.com/office/word/2010/wordprocessingCanvas" xmlns:mc="http://schemas.openxmlformats.org/markup-compatibility/2006" xmlns:o="urn:schemas-microsoft-com:office:office" xmlns:r="http://schemas.openxmlformats.org/officeDocument/2006/relationships" xmlns:m="http://schemas.openxmlformats.org/officeDocument/2006/math" xmlns:v="urn:schemas-microsoft-com:vml" xmlns:wp14="http://schemas.microsoft.com/office/word/2010/wordprocessingDrawing" xmlns:wp="http://schemas.openxmlformats.org/drawingml/2006/wordprocessingDrawing" xmlns:w10="urn:schemas-microsoft-com:office:word" xmlns:w="http://schemas.openxmlformats.org/wordprocessingml/2006/main" xmlns:w14="http://schemas.microsoft.com/office/word/2010/wordml" xmlns:w15="http://schemas.microsoft.com/office/word/2012/wordml" xmlns:wpg="http://schemas.microsoft.com/office/word/2010/wordprocessingGroup" xmlns:wpi="http://schemas.microsoft.com/office/word/2010/wordprocessingInk" xmlns:wne="http://schemas.microsoft.com/office/word/2006/wordml" xmlns:wps="http://schemas.microsoft.com/office/word/2010/wordprocessingShape" mc:Ignorable="w14 w15 wp14">
+<w:numbering xmlns:wpc="http://schemas.microsoft.com/office/word/2010/wordprocessingCanvas" xmlns:mo="http://schemas.microsoft.com/office/mac/office/2008/main" xmlns:mc="http://schemas.openxmlformats.org/markup-compatibility/2006" xmlns:mv="urn:schemas-microsoft-com:mac:vml" xmlns:o="urn:schemas-microsoft-com:office:office" xmlns:r="http://schemas.openxmlformats.org/officeDocument/2006/relationships" xmlns:m="http://schemas.openxmlformats.org/officeDocument/2006/math" xmlns:v="urn:schemas-microsoft-com:vml" xmlns:wp14="http://schemas.microsoft.com/office/word/2010/wordprocessingDrawing" xmlns:wp="http://schemas.openxmlformats.org/drawingml/2006/wordprocessingDrawing" xmlns:w10="urn:schemas-microsoft-com:office:word" xmlns:w="http://schemas.openxmlformats.org/wordprocessingml/2006/main" xmlns:w14="http://schemas.microsoft.com/office/word/2010/wordml" xmlns:wpg="http://schemas.microsoft.com/office/word/2010/wordprocessingGroup" xmlns:wpi="http://schemas.microsoft.com/office/word/2010/wordprocessingInk" xmlns:wne="http://schemas.microsoft.com/office/word/2006/wordml" xmlns:wps="http://schemas.microsoft.com/office/word/2010/wordprocessingShape" mc:Ignorable="w14 wp14">
   <w:abstractNum w:abstractNumId="0">
     <w:nsid w:val="078C26D2"/>
     <w:multiLevelType w:val="hybridMultilevel"/>
@@ -1193,7 +1524,7 @@
 </file>
 
 <file path=word/styles.xml><?xml version="1.0" encoding="utf-8"?>
-<w:styles xmlns:mc="http://schemas.openxmlformats.org/markup-compatibility/2006" xmlns:r="http://schemas.openxmlformats.org/officeDocument/2006/relationships" xmlns:w="http://schemas.openxmlformats.org/wordprocessingml/2006/main" xmlns:w14="http://schemas.microsoft.com/office/word/2010/wordml" xmlns:w15="http://schemas.microsoft.com/office/word/2012/wordml" mc:Ignorable="w14 w15">
+<w:styles xmlns:mc="http://schemas.openxmlformats.org/markup-compatibility/2006" xmlns:r="http://schemas.openxmlformats.org/officeDocument/2006/relationships" xmlns:w="http://schemas.openxmlformats.org/wordprocessingml/2006/main" xmlns:w14="http://schemas.microsoft.com/office/word/2010/wordml" mc:Ignorable="w14">
   <w:docDefaults>
     <w:rPrDefault>
       <w:rPr>
@@ -1210,378 +1541,153 @@
       </w:pPr>
     </w:pPrDefault>
   </w:docDefaults>
-  <w:latentStyles w:defLockedState="0" w:defUIPriority="99" w:defSemiHidden="0" w:defUnhideWhenUsed="0" w:defQFormat="0" w:count="371">
-    <w:lsdException w:name="Normal" w:uiPriority="0" w:qFormat="1"/>
-    <w:lsdException w:name="heading 1" w:uiPriority="9" w:qFormat="1"/>
-    <w:lsdException w:name="heading 2" w:semiHidden="1" w:uiPriority="9" w:unhideWhenUsed="1" w:qFormat="1"/>
-    <w:lsdException w:name="heading 3" w:semiHidden="1" w:uiPriority="9" w:unhideWhenUsed="1" w:qFormat="1"/>
-    <w:lsdException w:name="heading 4" w:semiHidden="1" w:uiPriority="9" w:unhideWhenUsed="1" w:qFormat="1"/>
-    <w:lsdException w:name="heading 5" w:semiHidden="1" w:uiPriority="9" w:unhideWhenUsed="1" w:qFormat="1"/>
-    <w:lsdException w:name="heading 6" w:semiHidden="1" w:uiPriority="9" w:unhideWhenUsed="1" w:qFormat="1"/>
-    <w:lsdException w:name="heading 7" w:semiHidden="1" w:uiPriority="9" w:unhideWhenUsed="1" w:qFormat="1"/>
-    <w:lsdException w:name="heading 8" w:semiHidden="1" w:uiPriority="9" w:unhideWhenUsed="1" w:qFormat="1"/>
-    <w:lsdException w:name="heading 9" w:semiHidden="1" w:uiPriority="9" w:unhideWhenUsed="1" w:qFormat="1"/>
-    <w:lsdException w:name="index 1" w:semiHidden="1" w:unhideWhenUsed="1"/>
-    <w:lsdException w:name="index 2" w:semiHidden="1" w:unhideWhenUsed="1"/>
-    <w:lsdException w:name="index 3" w:semiHidden="1" w:unhideWhenUsed="1"/>
-    <w:lsdException w:name="index 4" w:semiHidden="1" w:unhideWhenUsed="1"/>
-    <w:lsdException w:name="index 5" w:semiHidden="1" w:unhideWhenUsed="1"/>
-    <w:lsdException w:name="index 6" w:semiHidden="1" w:unhideWhenUsed="1"/>
-    <w:lsdException w:name="index 7" w:semiHidden="1" w:unhideWhenUsed="1"/>
-    <w:lsdException w:name="index 8" w:semiHidden="1" w:unhideWhenUsed="1"/>
-    <w:lsdException w:name="index 9" w:semiHidden="1" w:unhideWhenUsed="1"/>
-    <w:lsdException w:name="toc 1" w:semiHidden="1" w:uiPriority="39" w:unhideWhenUsed="1"/>
-    <w:lsdException w:name="toc 2" w:semiHidden="1" w:uiPriority="39" w:unhideWhenUsed="1"/>
-    <w:lsdException w:name="toc 3" w:semiHidden="1" w:uiPriority="39" w:unhideWhenUsed="1"/>
-    <w:lsdException w:name="toc 4" w:semiHidden="1" w:uiPriority="39" w:unhideWhenUsed="1"/>
-    <w:lsdException w:name="toc 5" w:semiHidden="1" w:uiPriority="39" w:unhideWhenUsed="1"/>
-    <w:lsdException w:name="toc 6" w:semiHidden="1" w:uiPriority="39" w:unhideWhenUsed="1"/>
-    <w:lsdException w:name="toc 7" w:semiHidden="1" w:uiPriority="39" w:unhideWhenUsed="1"/>
-    <w:lsdException w:name="toc 8" w:semiHidden="1" w:uiPriority="39" w:unhideWhenUsed="1"/>
-    <w:lsdException w:name="toc 9" w:semiHidden="1" w:uiPriority="39" w:unhideWhenUsed="1"/>
-    <w:lsdException w:name="Normal Indent" w:semiHidden="1" w:unhideWhenUsed="1"/>
-    <w:lsdException w:name="footnote text" w:semiHidden="1" w:unhideWhenUsed="1"/>
-    <w:lsdException w:name="annotation text" w:semiHidden="1" w:unhideWhenUsed="1"/>
-    <w:lsdException w:name="header" w:semiHidden="1" w:unhideWhenUsed="1"/>
-    <w:lsdException w:name="footer" w:semiHidden="1" w:unhideWhenUsed="1"/>
-    <w:lsdException w:name="index heading" w:semiHidden="1" w:unhideWhenUsed="1"/>
-    <w:lsdException w:name="caption" w:semiHidden="1" w:uiPriority="35" w:unhideWhenUsed="1" w:qFormat="1"/>
-    <w:lsdException w:name="table of figures" w:semiHidden="1" w:unhideWhenUsed="1"/>
-    <w:lsdException w:name="envelope address" w:semiHidden="1" w:unhideWhenUsed="1"/>
-    <w:lsdException w:name="envelope return" w:semiHidden="1" w:unhideWhenUsed="1"/>
-    <w:lsdException w:name="footnote reference" w:semiHidden="1" w:unhideWhenUsed="1"/>
-    <w:lsdException w:name="annotation reference" w:semiHidden="1" w:unhideWhenUsed="1"/>
-    <w:lsdException w:name="line number" w:semiHidden="1" w:unhideWhenUsed="1"/>
-    <w:lsdException w:name="page number" w:semiHidden="1" w:unhideWhenUsed="1"/>
-    <w:lsdException w:name="endnote reference" w:semiHidden="1" w:unhideWhenUsed="1"/>
-    <w:lsdException w:name="endnote text" w:semiHidden="1" w:unhideWhenUsed="1"/>
-    <w:lsdException w:name="table of authorities" w:semiHidden="1" w:unhideWhenUsed="1"/>
-    <w:lsdException w:name="macro" w:semiHidden="1" w:unhideWhenUsed="1"/>
-    <w:lsdException w:name="toa heading" w:semiHidden="1" w:unhideWhenUsed="1"/>
-    <w:lsdException w:name="List" w:semiHidden="1" w:unhideWhenUsed="1"/>
-    <w:lsdException w:name="List Bullet" w:semiHidden="1" w:unhideWhenUsed="1"/>
-    <w:lsdException w:name="List Number" w:semiHidden="1" w:unhideWhenUsed="1"/>
-    <w:lsdException w:name="List 2" w:semiHidden="1" w:unhideWhenUsed="1"/>
-    <w:lsdException w:name="List 3" w:semiHidden="1" w:unhideWhenUsed="1"/>
-    <w:lsdException w:name="List 4" w:semiHidden="1" w:unhideWhenUsed="1"/>
-    <w:lsdException w:name="List 5" w:semiHidden="1" w:unhideWhenUsed="1"/>
-    <w:lsdException w:name="List Bullet 2" w:semiHidden="1" w:unhideWhenUsed="1"/>
-    <w:lsdException w:name="List Bullet 3" w:semiHidden="1" w:unhideWhenUsed="1"/>
-    <w:lsdException w:name="List Bullet 4" w:semiHidden="1" w:unhideWhenUsed="1"/>
-    <w:lsdException w:name="List Bullet 5" w:semiHidden="1" w:unhideWhenUsed="1"/>
-    <w:lsdException w:name="List Number 2" w:semiHidden="1" w:unhideWhenUsed="1"/>
-    <w:lsdException w:name="List Number 3" w:semiHidden="1" w:unhideWhenUsed="1"/>
-    <w:lsdException w:name="List Number 4" w:semiHidden="1" w:unhideWhenUsed="1"/>
-    <w:lsdException w:name="List Number 5" w:semiHidden="1" w:unhideWhenUsed="1"/>
-    <w:lsdException w:name="Title" w:uiPriority="10" w:qFormat="1"/>
-    <w:lsdException w:name="Closing" w:semiHidden="1" w:unhideWhenUsed="1"/>
-    <w:lsdException w:name="Signature" w:semiHidden="1" w:unhideWhenUsed="1"/>
-    <w:lsdException w:name="Default Paragraph Font" w:semiHidden="1" w:uiPriority="1" w:unhideWhenUsed="1"/>
-    <w:lsdException w:name="Body Text" w:semiHidden="1" w:unhideWhenUsed="1"/>
-    <w:lsdException w:name="Body Text Indent" w:semiHidden="1" w:unhideWhenUsed="1"/>
-    <w:lsdException w:name="List Continue" w:semiHidden="1" w:unhideWhenUsed="1"/>
-    <w:lsdException w:name="List Continue 2" w:semiHidden="1" w:unhideWhenUsed="1"/>
-    <w:lsdException w:name="List Continue 3" w:semiHidden="1" w:unhideWhenUsed="1"/>
-    <w:lsdException w:name="List Continue 4" w:semiHidden="1" w:unhideWhenUsed="1"/>
-    <w:lsdException w:name="List Continue 5" w:semiHidden="1" w:unhideWhenUsed="1"/>
-    <w:lsdException w:name="Message Header" w:semiHidden="1" w:unhideWhenUsed="1"/>
-    <w:lsdException w:name="Subtitle" w:uiPriority="11" w:qFormat="1"/>
-    <w:lsdException w:name="Salutation" w:semiHidden="1" w:unhideWhenUsed="1"/>
-    <w:lsdException w:name="Date" w:semiHidden="1" w:unhideWhenUsed="1"/>
-    <w:lsdException w:name="Body Text First Indent" w:semiHidden="1" w:unhideWhenUsed="1"/>
-    <w:lsdException w:name="Body Text First Indent 2" w:semiHidden="1" w:unhideWhenUsed="1"/>
-    <w:lsdException w:name="Note Heading" w:semiHidden="1" w:unhideWhenUsed="1"/>
-    <w:lsdException w:name="Body Text 2" w:semiHidden="1" w:unhideWhenUsed="1"/>
-    <w:lsdException w:name="Body Text 3" w:semiHidden="1" w:unhideWhenUsed="1"/>
-    <w:lsdException w:name="Body Text Indent 2" w:semiHidden="1" w:unhideWhenUsed="1"/>
-    <w:lsdException w:name="Body Text Indent 3" w:semiHidden="1" w:unhideWhenUsed="1"/>
-    <w:lsdException w:name="Block Text" w:semiHidden="1" w:unhideWhenUsed="1"/>
-    <w:lsdException w:name="Hyperlink" w:semiHidden="1" w:unhideWhenUsed="1"/>
-    <w:lsdException w:name="FollowedHyperlink" w:semiHidden="1" w:unhideWhenUsed="1"/>
-    <w:lsdException w:name="Strong" w:uiPriority="22" w:qFormat="1"/>
-    <w:lsdException w:name="Emphasis" w:uiPriority="20" w:qFormat="1"/>
-    <w:lsdException w:name="Document Map" w:semiHidden="1" w:unhideWhenUsed="1"/>
-    <w:lsdException w:name="Plain Text" w:semiHidden="1" w:unhideWhenUsed="1"/>
-    <w:lsdException w:name="E-mail Signature" w:semiHidden="1" w:unhideWhenUsed="1"/>
-    <w:lsdException w:name="HTML Top of Form" w:semiHidden="1" w:unhideWhenUsed="1"/>
-    <w:lsdException w:name="HTML Bottom of Form" w:semiHidden="1" w:unhideWhenUsed="1"/>
-    <w:lsdException w:name="Normal (Web)" w:semiHidden="1" w:unhideWhenUsed="1"/>
-    <w:lsdException w:name="HTML Acronym" w:semiHidden="1" w:unhideWhenUsed="1"/>
-    <w:lsdException w:name="HTML Address" w:semiHidden="1" w:unhideWhenUsed="1"/>
-    <w:lsdException w:name="HTML Cite" w:semiHidden="1" w:unhideWhenUsed="1"/>
-    <w:lsdException w:name="HTML Code" w:semiHidden="1" w:unhideWhenUsed="1"/>
-    <w:lsdException w:name="HTML Definition" w:semiHidden="1" w:unhideWhenUsed="1"/>
-    <w:lsdException w:name="HTML Keyboard" w:semiHidden="1" w:unhideWhenUsed="1"/>
-    <w:lsdException w:name="HTML Preformatted" w:semiHidden="1" w:unhideWhenUsed="1"/>
-    <w:lsdException w:name="HTML Sample" w:semiHidden="1" w:unhideWhenUsed="1"/>
-    <w:lsdException w:name="HTML Typewriter" w:semiHidden="1" w:unhideWhenUsed="1"/>
-    <w:lsdException w:name="HTML Variable" w:semiHidden="1" w:unhideWhenUsed="1"/>
-    <w:lsdException w:name="Normal Table" w:semiHidden="1" w:unhideWhenUsed="1"/>
-    <w:lsdException w:name="annotation subject" w:semiHidden="1" w:unhideWhenUsed="1"/>
-    <w:lsdException w:name="No List" w:semiHidden="1" w:unhideWhenUsed="1"/>
-    <w:lsdException w:name="Outline List 1" w:semiHidden="1" w:unhideWhenUsed="1"/>
-    <w:lsdException w:name="Outline List 2" w:semiHidden="1" w:unhideWhenUsed="1"/>
-    <w:lsdException w:name="Outline List 3" w:semiHidden="1" w:unhideWhenUsed="1"/>
-    <w:lsdException w:name="Table Simple 1" w:semiHidden="1" w:unhideWhenUsed="1"/>
-    <w:lsdException w:name="Table Simple 2" w:semiHidden="1" w:unhideWhenUsed="1"/>
-    <w:lsdException w:name="Table Simple 3" w:semiHidden="1" w:unhideWhenUsed="1"/>
-    <w:lsdException w:name="Table Classic 1" w:semiHidden="1" w:unhideWhenUsed="1"/>
-    <w:lsdException w:name="Table Classic 2" w:semiHidden="1" w:unhideWhenUsed="1"/>
-    <w:lsdException w:name="Table Classic 3" w:semiHidden="1" w:unhideWhenUsed="1"/>
-    <w:lsdException w:name="Table Classic 4" w:semiHidden="1" w:unhideWhenUsed="1"/>
-    <w:lsdException w:name="Table Colorful 1" w:semiHidden="1" w:unhideWhenUsed="1"/>
-    <w:lsdException w:name="Table Colorful 2" w:semiHidden="1" w:unhideWhenUsed="1"/>
-    <w:lsdException w:name="Table Colorful 3" w:semiHidden="1" w:unhideWhenUsed="1"/>
-    <w:lsdException w:name="Table Columns 1" w:semiHidden="1" w:unhideWhenUsed="1"/>
-    <w:lsdException w:name="Table Columns 2" w:semiHidden="1" w:unhideWhenUsed="1"/>
-    <w:lsdException w:name="Table Columns 3" w:semiHidden="1" w:unhideWhenUsed="1"/>
-    <w:lsdException w:name="Table Columns 4" w:semiHidden="1" w:unhideWhenUsed="1"/>
-    <w:lsdException w:name="Table Columns 5" w:semiHidden="1" w:unhideWhenUsed="1"/>
-    <w:lsdException w:name="Table Grid 1" w:semiHidden="1" w:unhideWhenUsed="1"/>
-    <w:lsdException w:name="Table Grid 2" w:semiHidden="1" w:unhideWhenUsed="1"/>
-    <w:lsdException w:name="Table Grid 3" w:semiHidden="1" w:unhideWhenUsed="1"/>
-    <w:lsdException w:name="Table Grid 4" w:semiHidden="1" w:unhideWhenUsed="1"/>
-    <w:lsdException w:name="Table Grid 5" w:semiHidden="1" w:unhideWhenUsed="1"/>
-    <w:lsdException w:name="Table Grid 6" w:semiHidden="1" w:unhideWhenUsed="1"/>
-    <w:lsdException w:name="Table Grid 7" w:semiHidden="1" w:unhideWhenUsed="1"/>
-    <w:lsdException w:name="Table Grid 8" w:semiHidden="1" w:unhideWhenUsed="1"/>
-    <w:lsdException w:name="Table List 1" w:semiHidden="1" w:unhideWhenUsed="1"/>
-    <w:lsdException w:name="Table List 2" w:semiHidden="1" w:unhideWhenUsed="1"/>
-    <w:lsdException w:name="Table List 3" w:semiHidden="1" w:unhideWhenUsed="1"/>
-    <w:lsdException w:name="Table List 4" w:semiHidden="1" w:unhideWhenUsed="1"/>
-    <w:lsdException w:name="Table List 5" w:semiHidden="1" w:unhideWhenUsed="1"/>
-    <w:lsdException w:name="Table List 6" w:semiHidden="1" w:unhideWhenUsed="1"/>
-    <w:lsdException w:name="Table List 7" w:semiHidden="1" w:unhideWhenUsed="1"/>
-    <w:lsdException w:name="Table List 8" w:semiHidden="1" w:unhideWhenUsed="1"/>
-    <w:lsdException w:name="Table 3D effects 1" w:semiHidden="1" w:unhideWhenUsed="1"/>
-    <w:lsdException w:name="Table 3D effects 2" w:semiHidden="1" w:unhideWhenUsed="1"/>
-    <w:lsdException w:name="Table 3D effects 3" w:semiHidden="1" w:unhideWhenUsed="1"/>
-    <w:lsdException w:name="Table Contemporary" w:semiHidden="1" w:unhideWhenUsed="1"/>
-    <w:lsdException w:name="Table Elegant" w:semiHidden="1" w:unhideWhenUsed="1"/>
-    <w:lsdException w:name="Table Professional" w:semiHidden="1" w:unhideWhenUsed="1"/>
-    <w:lsdException w:name="Table Subtle 1" w:semiHidden="1" w:unhideWhenUsed="1"/>
-    <w:lsdException w:name="Table Subtle 2" w:semiHidden="1" w:unhideWhenUsed="1"/>
-    <w:lsdException w:name="Table Web 1" w:semiHidden="1" w:unhideWhenUsed="1"/>
-    <w:lsdException w:name="Table Web 2" w:semiHidden="1" w:unhideWhenUsed="1"/>
-    <w:lsdException w:name="Table Web 3" w:semiHidden="1" w:unhideWhenUsed="1"/>
-    <w:lsdException w:name="Balloon Text" w:semiHidden="1" w:unhideWhenUsed="1"/>
-    <w:lsdException w:name="Table Grid" w:uiPriority="39"/>
-    <w:lsdException w:name="Table Theme" w:semiHidden="1" w:unhideWhenUsed="1"/>
-    <w:lsdException w:name="Placeholder Text" w:semiHidden="1"/>
-    <w:lsdException w:name="No Spacing" w:uiPriority="1" w:qFormat="1"/>
-    <w:lsdException w:name="Light Shading" w:uiPriority="60"/>
-    <w:lsdException w:name="Light List" w:uiPriority="61"/>
-    <w:lsdException w:name="Light Grid" w:uiPriority="62"/>
-    <w:lsdException w:name="Medium Shading 1" w:uiPriority="63"/>
-    <w:lsdException w:name="Medium Shading 2" w:uiPriority="64"/>
-    <w:lsdException w:name="Medium List 1" w:uiPriority="65"/>
-    <w:lsdException w:name="Medium List 2" w:uiPriority="66"/>
-    <w:lsdException w:name="Medium Grid 1" w:uiPriority="67"/>
-    <w:lsdException w:name="Medium Grid 2" w:uiPriority="68"/>
-    <w:lsdException w:name="Medium Grid 3" w:uiPriority="69"/>
-    <w:lsdException w:name="Dark List" w:uiPriority="70"/>
-    <w:lsdException w:name="Colorful Shading" w:uiPriority="71"/>
-    <w:lsdException w:name="Colorful List" w:uiPriority="72"/>
-    <w:lsdException w:name="Colorful Grid" w:uiPriority="73"/>
-    <w:lsdException w:name="Light Shading Accent 1" w:uiPriority="60"/>
-    <w:lsdException w:name="Light List Accent 1" w:uiPriority="61"/>
-    <w:lsdException w:name="Light Grid Accent 1" w:uiPriority="62"/>
-    <w:lsdException w:name="Medium Shading 1 Accent 1" w:uiPriority="63"/>
-    <w:lsdException w:name="Medium Shading 2 Accent 1" w:uiPriority="64"/>
-    <w:lsdException w:name="Medium List 1 Accent 1" w:uiPriority="65"/>
-    <w:lsdException w:name="Revision" w:semiHidden="1"/>
-    <w:lsdException w:name="List Paragraph" w:uiPriority="34" w:qFormat="1"/>
-    <w:lsdException w:name="Quote" w:uiPriority="29" w:qFormat="1"/>
-    <w:lsdException w:name="Intense Quote" w:uiPriority="30" w:qFormat="1"/>
-    <w:lsdException w:name="Medium List 2 Accent 1" w:uiPriority="66"/>
-    <w:lsdException w:name="Medium Grid 1 Accent 1" w:uiPriority="67"/>
-    <w:lsdException w:name="Medium Grid 2 Accent 1" w:uiPriority="68"/>
-    <w:lsdException w:name="Medium Grid 3 Accent 1" w:uiPriority="69"/>
-    <w:lsdException w:name="Dark List Accent 1" w:uiPriority="70"/>
-    <w:lsdException w:name="Colorful Shading Accent 1" w:uiPriority="71"/>
-    <w:lsdException w:name="Colorful List Accent 1" w:uiPriority="72"/>
-    <w:lsdException w:name="Colorful Grid Accent 1" w:uiPriority="73"/>
-    <w:lsdException w:name="Light Shading Accent 2" w:uiPriority="60"/>
-    <w:lsdException w:name="Light List Accent 2" w:uiPriority="61"/>
-    <w:lsdException w:name="Light Grid Accent 2" w:uiPriority="62"/>
-    <w:lsdException w:name="Medium Shading 1 Accent 2" w:uiPriority="63"/>
-    <w:lsdException w:name="Medium Shading 2 Accent 2" w:uiPriority="64"/>
-    <w:lsdException w:name="Medium List 1 Accent 2" w:uiPriority="65"/>
-    <w:lsdException w:name="Medium List 2 Accent 2" w:uiPriority="66"/>
-    <w:lsdException w:name="Medium Grid 1 Accent 2" w:uiPriority="67"/>
-    <w:lsdException w:name="Medium Grid 2 Accent 2" w:uiPriority="68"/>
-    <w:lsdException w:name="Medium Grid 3 Accent 2" w:uiPriority="69"/>
-    <w:lsdException w:name="Dark List Accent 2" w:uiPriority="70"/>
-    <w:lsdException w:name="Colorful Shading Accent 2" w:uiPriority="71"/>
-    <w:lsdException w:name="Colorful List Accent 2" w:uiPriority="72"/>
-    <w:lsdException w:name="Colorful Grid Accent 2" w:uiPriority="73"/>
-    <w:lsdException w:name="Light Shading Accent 3" w:uiPriority="60"/>
-    <w:lsdException w:name="Light List Accent 3" w:uiPriority="61"/>
-    <w:lsdException w:name="Light Grid Accent 3" w:uiPriority="62"/>
-    <w:lsdException w:name="Medium Shading 1 Accent 3" w:uiPriority="63"/>
-    <w:lsdException w:name="Medium Shading 2 Accent 3" w:uiPriority="64"/>
-    <w:lsdException w:name="Medium List 1 Accent 3" w:uiPriority="65"/>
-    <w:lsdException w:name="Medium List 2 Accent 3" w:uiPriority="66"/>
-    <w:lsdException w:name="Medium Grid 1 Accent 3" w:uiPriority="67"/>
-    <w:lsdException w:name="Medium Grid 2 Accent 3" w:uiPriority="68"/>
-    <w:lsdException w:name="Medium Grid 3 Accent 3" w:uiPriority="69"/>
-    <w:lsdException w:name="Dark List Accent 3" w:uiPriority="70"/>
-    <w:lsdException w:name="Colorful Shading Accent 3" w:uiPriority="71"/>
-    <w:lsdException w:name="Colorful List Accent 3" w:uiPriority="72"/>
-    <w:lsdException w:name="Colorful Grid Accent 3" w:uiPriority="73"/>
-    <w:lsdException w:name="Light Shading Accent 4" w:uiPriority="60"/>
-    <w:lsdException w:name="Light List Accent 4" w:uiPriority="61"/>
-    <w:lsdException w:name="Light Grid Accent 4" w:uiPriority="62"/>
-    <w:lsdException w:name="Medium Shading 1 Accent 4" w:uiPriority="63"/>
-    <w:lsdException w:name="Medium Shading 2 Accent 4" w:uiPriority="64"/>
-    <w:lsdException w:name="Medium List 1 Accent 4" w:uiPriority="65"/>
-    <w:lsdException w:name="Medium List 2 Accent 4" w:uiPriority="66"/>
-    <w:lsdException w:name="Medium Grid 1 Accent 4" w:uiPriority="67"/>
-    <w:lsdException w:name="Medium Grid 2 Accent 4" w:uiPriority="68"/>
-    <w:lsdException w:name="Medium Grid 3 Accent 4" w:uiPriority="69"/>
-    <w:lsdException w:name="Dark List Accent 4" w:uiPriority="70"/>
-    <w:lsdException w:name="Colorful Shading Accent 4" w:uiPriority="71"/>
-    <w:lsdException w:name="Colorful List Accent 4" w:uiPriority="72"/>
-    <w:lsdException w:name="Colorful Grid Accent 4" w:uiPriority="73"/>
-    <w:lsdException w:name="Light Shading Accent 5" w:uiPriority="60"/>
-    <w:lsdException w:name="Light List Accent 5" w:uiPriority="61"/>
-    <w:lsdException w:name="Light Grid Accent 5" w:uiPriority="62"/>
-    <w:lsdException w:name="Medium Shading 1 Accent 5" w:uiPriority="63"/>
-    <w:lsdException w:name="Medium Shading 2 Accent 5" w:uiPriority="64"/>
-    <w:lsdException w:name="Medium List 1 Accent 5" w:uiPriority="65"/>
-    <w:lsdException w:name="Medium List 2 Accent 5" w:uiPriority="66"/>
-    <w:lsdException w:name="Medium Grid 1 Accent 5" w:uiPriority="67"/>
-    <w:lsdException w:name="Medium Grid 2 Accent 5" w:uiPriority="68"/>
-    <w:lsdException w:name="Medium Grid 3 Accent 5" w:uiPriority="69"/>
-    <w:lsdException w:name="Dark List Accent 5" w:uiPriority="70"/>
-    <w:lsdException w:name="Colorful Shading Accent 5" w:uiPriority="71"/>
-    <w:lsdException w:name="Colorful List Accent 5" w:uiPriority="72"/>
-    <w:lsdException w:name="Colorful Grid Accent 5" w:uiPriority="73"/>
-    <w:lsdException w:name="Light Shading Accent 6" w:uiPriority="60"/>
-    <w:lsdException w:name="Light List Accent 6" w:uiPriority="61"/>
-    <w:lsdException w:name="Light Grid Accent 6" w:uiPriority="62"/>
-    <w:lsdException w:name="Medium Shading 1 Accent 6" w:uiPriority="63"/>
-    <w:lsdException w:name="Medium Shading 2 Accent 6" w:uiPriority="64"/>
-    <w:lsdException w:name="Medium List 1 Accent 6" w:uiPriority="65"/>
-    <w:lsdException w:name="Medium List 2 Accent 6" w:uiPriority="66"/>
-    <w:lsdException w:name="Medium Grid 1 Accent 6" w:uiPriority="67"/>
-    <w:lsdException w:name="Medium Grid 2 Accent 6" w:uiPriority="68"/>
-    <w:lsdException w:name="Medium Grid 3 Accent 6" w:uiPriority="69"/>
-    <w:lsdException w:name="Dark List Accent 6" w:uiPriority="70"/>
-    <w:lsdException w:name="Colorful Shading Accent 6" w:uiPriority="71"/>
-    <w:lsdException w:name="Colorful List Accent 6" w:uiPriority="72"/>
-    <w:lsdException w:name="Colorful Grid Accent 6" w:uiPriority="73"/>
-    <w:lsdException w:name="Subtle Emphasis" w:uiPriority="19" w:qFormat="1"/>
-    <w:lsdException w:name="Intense Emphasis" w:uiPriority="21" w:qFormat="1"/>
-    <w:lsdException w:name="Subtle Reference" w:uiPriority="31" w:qFormat="1"/>
-    <w:lsdException w:name="Intense Reference" w:uiPriority="32" w:qFormat="1"/>
-    <w:lsdException w:name="Book Title" w:uiPriority="33" w:qFormat="1"/>
-    <w:lsdException w:name="Bibliography" w:semiHidden="1" w:uiPriority="37" w:unhideWhenUsed="1"/>
-    <w:lsdException w:name="TOC Heading" w:semiHidden="1" w:uiPriority="39" w:unhideWhenUsed="1" w:qFormat="1"/>
-    <w:lsdException w:name="Plain Table 1" w:uiPriority="41"/>
-    <w:lsdException w:name="Plain Table 2" w:uiPriority="42"/>
-    <w:lsdException w:name="Plain Table 3" w:uiPriority="43"/>
-    <w:lsdException w:name="Plain Table 4" w:uiPriority="44"/>
-    <w:lsdException w:name="Plain Table 5" w:uiPriority="45"/>
-    <w:lsdException w:name="Grid Table Light" w:uiPriority="40"/>
-    <w:lsdException w:name="Grid Table 1 Light" w:uiPriority="46"/>
-    <w:lsdException w:name="Grid Table 2" w:uiPriority="47"/>
-    <w:lsdException w:name="Grid Table 3" w:uiPriority="48"/>
-    <w:lsdException w:name="Grid Table 4" w:uiPriority="49"/>
-    <w:lsdException w:name="Grid Table 5 Dark" w:uiPriority="50"/>
-    <w:lsdException w:name="Grid Table 6 Colorful" w:uiPriority="51"/>
-    <w:lsdException w:name="Grid Table 7 Colorful" w:uiPriority="52"/>
-    <w:lsdException w:name="Grid Table 1 Light Accent 1" w:uiPriority="46"/>
-    <w:lsdException w:name="Grid Table 2 Accent 1" w:uiPriority="47"/>
-    <w:lsdException w:name="Grid Table 3 Accent 1" w:uiPriority="48"/>
-    <w:lsdException w:name="Grid Table 4 Accent 1" w:uiPriority="49"/>
-    <w:lsdException w:name="Grid Table 5 Dark Accent 1" w:uiPriority="50"/>
-    <w:lsdException w:name="Grid Table 6 Colorful Accent 1" w:uiPriority="51"/>
-    <w:lsdException w:name="Grid Table 7 Colorful Accent 1" w:uiPriority="52"/>
-    <w:lsdException w:name="Grid Table 1 Light Accent 2" w:uiPriority="46"/>
-    <w:lsdException w:name="Grid Table 2 Accent 2" w:uiPriority="47"/>
-    <w:lsdException w:name="Grid Table 3 Accent 2" w:uiPriority="48"/>
-    <w:lsdException w:name="Grid Table 4 Accent 2" w:uiPriority="49"/>
-    <w:lsdException w:name="Grid Table 5 Dark Accent 2" w:uiPriority="50"/>
-    <w:lsdException w:name="Grid Table 6 Colorful Accent 2" w:uiPriority="51"/>
-    <w:lsdException w:name="Grid Table 7 Colorful Accent 2" w:uiPriority="52"/>
-    <w:lsdException w:name="Grid Table 1 Light Accent 3" w:uiPriority="46"/>
-    <w:lsdException w:name="Grid Table 2 Accent 3" w:uiPriority="47"/>
-    <w:lsdException w:name="Grid Table 3 Accent 3" w:uiPriority="48"/>
-    <w:lsdException w:name="Grid Table 4 Accent 3" w:uiPriority="49"/>
-    <w:lsdException w:name="Grid Table 5 Dark Accent 3" w:uiPriority="50"/>
-    <w:lsdException w:name="Grid Table 6 Colorful Accent 3" w:uiPriority="51"/>
-    <w:lsdException w:name="Grid Table 7 Colorful Accent 3" w:uiPriority="52"/>
-    <w:lsdException w:name="Grid Table 1 Light Accent 4" w:uiPriority="46"/>
-    <w:lsdException w:name="Grid Table 2 Accent 4" w:uiPriority="47"/>
-    <w:lsdException w:name="Grid Table 3 Accent 4" w:uiPriority="48"/>
-    <w:lsdException w:name="Grid Table 4 Accent 4" w:uiPriority="49"/>
-    <w:lsdException w:name="Grid Table 5 Dark Accent 4" w:uiPriority="50"/>
-    <w:lsdException w:name="Grid Table 6 Colorful Accent 4" w:uiPriority="51"/>
-    <w:lsdException w:name="Grid Table 7 Colorful Accent 4" w:uiPriority="52"/>
-    <w:lsdException w:name="Grid Table 1 Light Accent 5" w:uiPriority="46"/>
-    <w:lsdException w:name="Grid Table 2 Accent 5" w:uiPriority="47"/>
-    <w:lsdException w:name="Grid Table 3 Accent 5" w:uiPriority="48"/>
-    <w:lsdException w:name="Grid Table 4 Accent 5" w:uiPriority="49"/>
-    <w:lsdException w:name="Grid Table 5 Dark Accent 5" w:uiPriority="50"/>
-    <w:lsdException w:name="Grid Table 6 Colorful Accent 5" w:uiPriority="51"/>
-    <w:lsdException w:name="Grid Table 7 Colorful Accent 5" w:uiPriority="52"/>
-    <w:lsdException w:name="Grid Table 1 Light Accent 6" w:uiPriority="46"/>
-    <w:lsdException w:name="Grid Table 2 Accent 6" w:uiPriority="47"/>
-    <w:lsdException w:name="Grid Table 3 Accent 6" w:uiPriority="48"/>
-    <w:lsdException w:name="Grid Table 4 Accent 6" w:uiPriority="49"/>
-    <w:lsdException w:name="Grid Table 5 Dark Accent 6" w:uiPriority="50"/>
-    <w:lsdException w:name="Grid Table 6 Colorful Accent 6" w:uiPriority="51"/>
-    <w:lsdException w:name="Grid Table 7 Colorful Accent 6" w:uiPriority="52"/>
-    <w:lsdException w:name="List Table 1 Light" w:uiPriority="46"/>
-    <w:lsdException w:name="List Table 2" w:uiPriority="47"/>
-    <w:lsdException w:name="List Table 3" w:uiPriority="48"/>
-    <w:lsdException w:name="List Table 4" w:uiPriority="49"/>
-    <w:lsdException w:name="List Table 5 Dark" w:uiPriority="50"/>
-    <w:lsdException w:name="List Table 6 Colorful" w:uiPriority="51"/>
-    <w:lsdException w:name="List Table 7 Colorful" w:uiPriority="52"/>
-    <w:lsdException w:name="List Table 1 Light Accent 1" w:uiPriority="46"/>
-    <w:lsdException w:name="List Table 2 Accent 1" w:uiPriority="47"/>
-    <w:lsdException w:name="List Table 3 Accent 1" w:uiPriority="48"/>
-    <w:lsdException w:name="List Table 4 Accent 1" w:uiPriority="49"/>
-    <w:lsdException w:name="List Table 5 Dark Accent 1" w:uiPriority="50"/>
-    <w:lsdException w:name="List Table 6 Colorful Accent 1" w:uiPriority="51"/>
-    <w:lsdException w:name="List Table 7 Colorful Accent 1" w:uiPriority="52"/>
-    <w:lsdException w:name="List Table 1 Light Accent 2" w:uiPriority="46"/>
-    <w:lsdException w:name="List Table 2 Accent 2" w:uiPriority="47"/>
-    <w:lsdException w:name="List Table 3 Accent 2" w:uiPriority="48"/>
-    <w:lsdException w:name="List Table 4 Accent 2" w:uiPriority="49"/>
-    <w:lsdException w:name="List Table 5 Dark Accent 2" w:uiPriority="50"/>
-    <w:lsdException w:name="List Table 6 Colorful Accent 2" w:uiPriority="51"/>
-    <w:lsdException w:name="List Table 7 Colorful Accent 2" w:uiPriority="52"/>
-    <w:lsdException w:name="List Table 1 Light Accent 3" w:uiPriority="46"/>
-    <w:lsdException w:name="List Table 2 Accent 3" w:uiPriority="47"/>
-    <w:lsdException w:name="List Table 3 Accent 3" w:uiPriority="48"/>
-    <w:lsdException w:name="List Table 4 Accent 3" w:uiPriority="49"/>
-    <w:lsdException w:name="List Table 5 Dark Accent 3" w:uiPriority="50"/>
-    <w:lsdException w:name="List Table 6 Colorful Accent 3" w:uiPriority="51"/>
-    <w:lsdException w:name="List Table 7 Colorful Accent 3" w:uiPriority="52"/>
-    <w:lsdException w:name="List Table 1 Light Accent 4" w:uiPriority="46"/>
-    <w:lsdException w:name="List Table 2 Accent 4" w:uiPriority="47"/>
-    <w:lsdException w:name="List Table 3 Accent 4" w:uiPriority="48"/>
-    <w:lsdException w:name="List Table 4 Accent 4" w:uiPriority="49"/>
-    <w:lsdException w:name="List Table 5 Dark Accent 4" w:uiPriority="50"/>
-    <w:lsdException w:name="List Table 6 Colorful Accent 4" w:uiPriority="51"/>
-    <w:lsdException w:name="List Table 7 Colorful Accent 4" w:uiPriority="52"/>
-    <w:lsdException w:name="List Table 1 Light Accent 5" w:uiPriority="46"/>
-    <w:lsdException w:name="List Table 2 Accent 5" w:uiPriority="47"/>
-    <w:lsdException w:name="List Table 3 Accent 5" w:uiPriority="48"/>
-    <w:lsdException w:name="List Table 4 Accent 5" w:uiPriority="49"/>
-    <w:lsdException w:name="List Table 5 Dark Accent 5" w:uiPriority="50"/>
-    <w:lsdException w:name="List Table 6 Colorful Accent 5" w:uiPriority="51"/>
-    <w:lsdException w:name="List Table 7 Colorful Accent 5" w:uiPriority="52"/>
-    <w:lsdException w:name="List Table 1 Light Accent 6" w:uiPriority="46"/>
-    <w:lsdException w:name="List Table 2 Accent 6" w:uiPriority="47"/>
-    <w:lsdException w:name="List Table 3 Accent 6" w:uiPriority="48"/>
-    <w:lsdException w:name="List Table 4 Accent 6" w:uiPriority="49"/>
-    <w:lsdException w:name="List Table 5 Dark Accent 6" w:uiPriority="50"/>
-    <w:lsdException w:name="List Table 6 Colorful Accent 6" w:uiPriority="51"/>
-    <w:lsdException w:name="List Table 7 Colorful Accent 6" w:uiPriority="52"/>
+  <w:latentStyles w:defLockedState="0" w:defUIPriority="99" w:defSemiHidden="1" w:defUnhideWhenUsed="1" w:defQFormat="0" w:count="276">
+    <w:lsdException w:name="Normal" w:semiHidden="0" w:uiPriority="0" w:unhideWhenUsed="0" w:qFormat="1"/>
+    <w:lsdException w:name="heading 1" w:semiHidden="0" w:uiPriority="9" w:unhideWhenUsed="0" w:qFormat="1"/>
+    <w:lsdException w:name="heading 2" w:uiPriority="9" w:qFormat="1"/>
+    <w:lsdException w:name="heading 3" w:uiPriority="9" w:qFormat="1"/>
+    <w:lsdException w:name="heading 4" w:uiPriority="9" w:qFormat="1"/>
+    <w:lsdException w:name="heading 5" w:uiPriority="9" w:qFormat="1"/>
+    <w:lsdException w:name="heading 6" w:uiPriority="9" w:qFormat="1"/>
+    <w:lsdException w:name="heading 7" w:uiPriority="9" w:qFormat="1"/>
+    <w:lsdException w:name="heading 8" w:uiPriority="9" w:qFormat="1"/>
+    <w:lsdException w:name="heading 9" w:uiPriority="9" w:qFormat="1"/>
+    <w:lsdException w:name="toc 1" w:uiPriority="39"/>
+    <w:lsdException w:name="toc 2" w:uiPriority="39"/>
+    <w:lsdException w:name="toc 3" w:uiPriority="39"/>
+    <w:lsdException w:name="toc 4" w:uiPriority="39"/>
+    <w:lsdException w:name="toc 5" w:uiPriority="39"/>
+    <w:lsdException w:name="toc 6" w:uiPriority="39"/>
+    <w:lsdException w:name="toc 7" w:uiPriority="39"/>
+    <w:lsdException w:name="toc 8" w:uiPriority="39"/>
+    <w:lsdException w:name="toc 9" w:uiPriority="39"/>
+    <w:lsdException w:name="caption" w:uiPriority="35" w:qFormat="1"/>
+    <w:lsdException w:name="Title" w:semiHidden="0" w:uiPriority="10" w:unhideWhenUsed="0" w:qFormat="1"/>
+    <w:lsdException w:name="Default Paragraph Font" w:uiPriority="1"/>
+    <w:lsdException w:name="Subtitle" w:semiHidden="0" w:uiPriority="11" w:unhideWhenUsed="0" w:qFormat="1"/>
+    <w:lsdException w:name="Strong" w:semiHidden="0" w:uiPriority="22" w:unhideWhenUsed="0" w:qFormat="1"/>
+    <w:lsdException w:name="Emphasis" w:semiHidden="0" w:uiPriority="20" w:unhideWhenUsed="0" w:qFormat="1"/>
+    <w:lsdException w:name="Table Grid" w:semiHidden="0" w:uiPriority="39" w:unhideWhenUsed="0"/>
+    <w:lsdException w:name="Note Level 1" w:semiHidden="0" w:unhideWhenUsed="0"/>
+    <w:lsdException w:name="Note Level 2" w:semiHidden="0" w:unhideWhenUsed="0"/>
+    <w:lsdException w:name="Note Level 3" w:semiHidden="0" w:unhideWhenUsed="0"/>
+    <w:lsdException w:name="Note Level 4" w:semiHidden="0" w:unhideWhenUsed="0"/>
+    <w:lsdException w:name="Note Level 5" w:semiHidden="0" w:unhideWhenUsed="0"/>
+    <w:lsdException w:name="Note Level 6" w:semiHidden="0" w:unhideWhenUsed="0"/>
+    <w:lsdException w:name="Note Level 7" w:semiHidden="0" w:unhideWhenUsed="0"/>
+    <w:lsdException w:name="Note Level 8" w:semiHidden="0" w:unhideWhenUsed="0"/>
+    <w:lsdException w:name="Note Level 9" w:semiHidden="0" w:unhideWhenUsed="0"/>
+    <w:lsdException w:name="Placeholder Text" w:unhideWhenUsed="0"/>
+    <w:lsdException w:name="No Spacing" w:semiHidden="0" w:uiPriority="1" w:unhideWhenUsed="0" w:qFormat="1"/>
+    <w:lsdException w:name="Light Shading" w:semiHidden="0" w:uiPriority="60" w:unhideWhenUsed="0"/>
+    <w:lsdException w:name="Light List" w:semiHidden="0" w:uiPriority="61" w:unhideWhenUsed="0"/>
+    <w:lsdException w:name="Light Grid" w:semiHidden="0" w:uiPriority="62" w:unhideWhenUsed="0"/>
+    <w:lsdException w:name="Medium Shading 1" w:semiHidden="0" w:uiPriority="63" w:unhideWhenUsed="0"/>
+    <w:lsdException w:name="Medium Shading 2" w:semiHidden="0" w:uiPriority="64" w:unhideWhenUsed="0"/>
+    <w:lsdException w:name="Medium List 1" w:semiHidden="0" w:uiPriority="65" w:unhideWhenUsed="0"/>
+    <w:lsdException w:name="Medium List 2" w:semiHidden="0" w:uiPriority="66" w:unhideWhenUsed="0"/>
+    <w:lsdException w:name="Medium Grid 1" w:semiHidden="0" w:uiPriority="67" w:unhideWhenUsed="0"/>
+    <w:lsdException w:name="Medium Grid 2" w:semiHidden="0" w:uiPriority="68" w:unhideWhenUsed="0"/>
+    <w:lsdException w:name="Medium Grid 3" w:semiHidden="0" w:uiPriority="69" w:unhideWhenUsed="0"/>
+    <w:lsdException w:name="Dark List" w:semiHidden="0" w:uiPriority="70" w:unhideWhenUsed="0"/>
+    <w:lsdException w:name="Colorful Shading" w:semiHidden="0" w:uiPriority="71" w:unhideWhenUsed="0"/>
+    <w:lsdException w:name="Colorful List" w:semiHidden="0" w:uiPriority="72" w:unhideWhenUsed="0"/>
+    <w:lsdException w:name="Colorful Grid" w:semiHidden="0" w:uiPriority="73" w:unhideWhenUsed="0"/>
+    <w:lsdException w:name="Light Shading Accent 1" w:semiHidden="0" w:uiPriority="60" w:unhideWhenUsed="0"/>
+    <w:lsdException w:name="Light List Accent 1" w:semiHidden="0" w:uiPriority="61" w:unhideWhenUsed="0"/>
+    <w:lsdException w:name="Light Grid Accent 1" w:semiHidden="0" w:uiPriority="62" w:unhideWhenUsed="0"/>
+    <w:lsdException w:name="Medium Shading 1 Accent 1" w:semiHidden="0" w:uiPriority="63" w:unhideWhenUsed="0"/>
+    <w:lsdException w:name="Medium Shading 2 Accent 1" w:semiHidden="0" w:uiPriority="64" w:unhideWhenUsed="0"/>
+    <w:lsdException w:name="Medium List 1 Accent 1" w:semiHidden="0" w:uiPriority="65" w:unhideWhenUsed="0"/>
+    <w:lsdException w:name="Revision" w:unhideWhenUsed="0"/>
+    <w:lsdException w:name="List Paragraph" w:semiHidden="0" w:uiPriority="34" w:unhideWhenUsed="0" w:qFormat="1"/>
+    <w:lsdException w:name="Quote" w:semiHidden="0" w:uiPriority="29" w:unhideWhenUsed="0" w:qFormat="1"/>
+    <w:lsdException w:name="Intense Quote" w:semiHidden="0" w:uiPriority="30" w:unhideWhenUsed="0" w:qFormat="1"/>
+    <w:lsdException w:name="Medium List 2 Accent 1" w:semiHidden="0" w:uiPriority="66" w:unhideWhenUsed="0"/>
+    <w:lsdException w:name="Medium Grid 1 Accent 1" w:semiHidden="0" w:uiPriority="67" w:unhideWhenUsed="0"/>
+    <w:lsdException w:name="Medium Grid 2 Accent 1" w:semiHidden="0" w:uiPriority="68" w:unhideWhenUsed="0"/>
+    <w:lsdException w:name="Medium Grid 3 Accent 1" w:semiHidden="0" w:uiPriority="69" w:unhideWhenUsed="0"/>
+    <w:lsdException w:name="Dark List Accent 1" w:semiHidden="0" w:uiPriority="70" w:unhideWhenUsed="0"/>
+    <w:lsdException w:name="Colorful Shading Accent 1" w:semiHidden="0" w:uiPriority="71" w:unhideWhenUsed="0"/>
+    <w:lsdException w:name="Colorful List Accent 1" w:semiHidden="0" w:uiPriority="72" w:unhideWhenUsed="0"/>
+    <w:lsdException w:name="Colorful Grid Accent 1" w:semiHidden="0" w:uiPriority="73" w:unhideWhenUsed="0"/>
+    <w:lsdException w:name="Light Shading Accent 2" w:semiHidden="0" w:uiPriority="60" w:unhideWhenUsed="0"/>
+    <w:lsdException w:name="Light List Accent 2" w:semiHidden="0" w:uiPriority="61" w:unhideWhenUsed="0"/>
+    <w:lsdException w:name="Light Grid Accent 2" w:semiHidden="0" w:uiPriority="62" w:unhideWhenUsed="0"/>
+    <w:lsdException w:name="Medium Shading 1 Accent 2" w:semiHidden="0" w:uiPriority="63" w:unhideWhenUsed="0"/>
+    <w:lsdException w:name="Medium Shading 2 Accent 2" w:semiHidden="0" w:uiPriority="64" w:unhideWhenUsed="0"/>
+    <w:lsdException w:name="Medium List 1 Accent 2" w:semiHidden="0" w:uiPriority="65" w:unhideWhenUsed="0"/>
+    <w:lsdException w:name="Medium List 2 Accent 2" w:semiHidden="0" w:uiPriority="66" w:unhideWhenUsed="0"/>
+    <w:lsdException w:name="Medium Grid 1 Accent 2" w:semiHidden="0" w:uiPriority="67" w:unhideWhenUsed="0"/>
+    <w:lsdException w:name="Medium Grid 2 Accent 2" w:semiHidden="0" w:uiPriority="68" w:unhideWhenUsed="0"/>
+    <w:lsdException w:name="Medium Grid 3 Accent 2" w:semiHidden="0" w:uiPriority="69" w:unhideWhenUsed="0"/>
+    <w:lsdException w:name="Dark List Accent 2" w:semiHidden="0" w:uiPriority="70" w:unhideWhenUsed="0"/>
+    <w:lsdException w:name="Colorful Shading Accent 2" w:semiHidden="0" w:uiPriority="71" w:unhideWhenUsed="0"/>
+    <w:lsdException w:name="Colorful List Accent 2" w:semiHidden="0" w:uiPriority="72" w:unhideWhenUsed="0"/>
+    <w:lsdException w:name="Colorful Grid Accent 2" w:semiHidden="0" w:uiPriority="73" w:unhideWhenUsed="0"/>
+    <w:lsdException w:name="Light Shading Accent 3" w:semiHidden="0" w:uiPriority="60" w:unhideWhenUsed="0"/>
+    <w:lsdException w:name="Light List Accent 3" w:semiHidden="0" w:uiPriority="61" w:unhideWhenUsed="0"/>
+    <w:lsdException w:name="Light Grid Accent 3" w:semiHidden="0" w:uiPriority="62" w:unhideWhenUsed="0"/>
+    <w:lsdException w:name="Medium Shading 1 Accent 3" w:semiHidden="0" w:uiPriority="63" w:unhideWhenUsed="0"/>
+    <w:lsdException w:name="Medium Shading 2 Accent 3" w:semiHidden="0" w:uiPriority="64" w:unhideWhenUsed="0"/>
+    <w:lsdException w:name="Medium List 1 Accent 3" w:semiHidden="0" w:uiPriority="65" w:unhideWhenUsed="0"/>
+    <w:lsdException w:name="Medium List 2 Accent 3" w:semiHidden="0" w:uiPriority="66" w:unhideWhenUsed="0"/>
+    <w:lsdException w:name="Medium Grid 1 Accent 3" w:semiHidden="0" w:uiPriority="67" w:unhideWhenUsed="0"/>
+    <w:lsdException w:name="Medium Grid 2 Accent 3" w:semiHidden="0" w:uiPriority="68" w:unhideWhenUsed="0"/>
+    <w:lsdException w:name="Medium Grid 3 Accent 3" w:semiHidden="0" w:uiPriority="69" w:unhideWhenUsed="0"/>
+    <w:lsdException w:name="Dark List Accent 3" w:semiHidden="0" w:uiPriority="70" w:unhideWhenUsed="0"/>
+    <w:lsdException w:name="Colorful Shading Accent 3" w:semiHidden="0" w:uiPriority="71" w:unhideWhenUsed="0"/>
+    <w:lsdException w:name="Colorful List Accent 3" w:semiHidden="0" w:uiPriority="72" w:unhideWhenUsed="0"/>
+    <w:lsdException w:name="Colorful Grid Accent 3" w:semiHidden="0" w:uiPriority="73" w:unhideWhenUsed="0"/>
+    <w:lsdException w:name="Light Shading Accent 4" w:semiHidden="0" w:uiPriority="60" w:unhideWhenUsed="0"/>
+    <w:lsdException w:name="Light List Accent 4" w:semiHidden="0" w:uiPriority="61" w:unhideWhenUsed="0"/>
+    <w:lsdException w:name="Light Grid Accent 4" w:semiHidden="0" w:uiPriority="62" w:unhideWhenUsed="0"/>
+    <w:lsdException w:name="Medium Shading 1 Accent 4" w:semiHidden="0" w:uiPriority="63" w:unhideWhenUsed="0"/>
+    <w:lsdException w:name="Medium Shading 2 Accent 4" w:semiHidden="0" w:uiPriority="64" w:unhideWhenUsed="0"/>
+    <w:lsdException w:name="Medium List 1 Accent 4" w:semiHidden="0" w:uiPriority="65" w:unhideWhenUsed="0"/>
+    <w:lsdException w:name="Medium List 2 Accent 4" w:semiHidden="0" w:uiPriority="66" w:unhideWhenUsed="0"/>
+    <w:lsdException w:name="Medium Grid 1 Accent 4" w:semiHidden="0" w:uiPriority="67" w:unhideWhenUsed="0"/>
+    <w:lsdException w:name="Medium Grid 2 Accent 4" w:semiHidden="0" w:uiPriority="68" w:unhideWhenUsed="0"/>
+    <w:lsdException w:name="Medium Grid 3 Accent 4" w:semiHidden="0" w:uiPriority="69" w:unhideWhenUsed="0"/>
+    <w:lsdException w:name="Dark List Accent 4" w:semiHidden="0" w:uiPriority="70" w:unhideWhenUsed="0"/>
+    <w:lsdException w:name="Colorful Shading Accent 4" w:semiHidden="0" w:uiPriority="71" w:unhideWhenUsed="0"/>
+    <w:lsdException w:name="Colorful List Accent 4" w:semiHidden="0" w:uiPriority="72" w:unhideWhenUsed="0"/>
+    <w:lsdException w:name="Colorful Grid Accent 4" w:semiHidden="0" w:uiPriority="73" w:unhideWhenUsed="0"/>
+    <w:lsdException w:name="Light Shading Accent 5" w:semiHidden="0" w:uiPriority="60" w:unhideWhenUsed="0"/>
+    <w:lsdException w:name="Light List Accent 5" w:semiHidden="0" w:uiPriority="61" w:unhideWhenUsed="0"/>
+    <w:lsdException w:name="Light Grid Accent 5" w:semiHidden="0" w:uiPriority="62" w:unhideWhenUsed="0"/>
+    <w:lsdException w:name="Medium Shading 1 Accent 5" w:semiHidden="0" w:uiPriority="63" w:unhideWhenUsed="0"/>
+    <w:lsdException w:name="Medium Shading 2 Accent 5" w:semiHidden="0" w:uiPriority="64" w:unhideWhenUsed="0"/>
+    <w:lsdException w:name="Medium List 1 Accent 5" w:semiHidden="0" w:uiPriority="65" w:unhideWhenUsed="0"/>
+    <w:lsdException w:name="Medium List 2 Accent 5" w:semiHidden="0" w:uiPriority="66" w:unhideWhenUsed="0"/>
+    <w:lsdException w:name="Medium Grid 1 Accent 5" w:semiHidden="0" w:uiPriority="67" w:unhideWhenUsed="0"/>
+    <w:lsdException w:name="Medium Grid 2 Accent 5" w:semiHidden="0" w:uiPriority="68" w:unhideWhenUsed="0"/>
+    <w:lsdException w:name="Medium Grid 3 Accent 5" w:semiHidden="0" w:uiPriority="69" w:unhideWhenUsed="0"/>
+    <w:lsdException w:name="Dark List Accent 5" w:semiHidden="0" w:uiPriority="70" w:unhideWhenUsed="0"/>
+    <w:lsdException w:name="Colorful Shading Accent 5" w:semiHidden="0" w:uiPriority="71" w:unhideWhenUsed="0"/>
+    <w:lsdException w:name="Colorful List Accent 5" w:semiHidden="0" w:uiPriority="72" w:unhideWhenUsed="0"/>
+    <w:lsdException w:name="Colorful Grid Accent 5" w:semiHidden="0" w:uiPriority="73" w:unhideWhenUsed="0"/>
+    <w:lsdException w:name="Light Shading Accent 6" w:semiHidden="0" w:uiPriority="60" w:unhideWhenUsed="0"/>
+    <w:lsdException w:name="Light List Accent 6" w:semiHidden="0" w:uiPriority="61" w:unhideWhenUsed="0"/>
+    <w:lsdException w:name="Light Grid Accent 6" w:semiHidden="0" w:uiPriority="62" w:unhideWhenUsed="0"/>
+    <w:lsdException w:name="Medium Shading 1 Accent 6" w:semiHidden="0" w:uiPriority="63" w:unhideWhenUsed="0"/>
+    <w:lsdException w:name="Medium Shading 2 Accent 6" w:semiHidden="0" w:uiPriority="64" w:unhideWhenUsed="0"/>
+    <w:lsdException w:name="Medium List 1 Accent 6" w:semiHidden="0" w:uiPriority="65" w:unhideWhenUsed="0"/>
+    <w:lsdException w:name="Medium List 2 Accent 6" w:semiHidden="0" w:uiPriority="66" w:unhideWhenUsed="0"/>
+    <w:lsdException w:name="Medium Grid 1 Accent 6" w:semiHidden="0" w:uiPriority="67" w:unhideWhenUsed="0"/>
+    <w:lsdException w:name="Medium Grid 2 Accent 6" w:semiHidden="0" w:uiPriority="68" w:unhideWhenUsed="0"/>
+    <w:lsdException w:name="Medium Grid 3 Accent 6" w:semiHidden="0" w:uiPriority="69" w:unhideWhenUsed="0"/>
+    <w:lsdException w:name="Dark List Accent 6" w:semiHidden="0" w:uiPriority="70" w:unhideWhenUsed="0"/>
+    <w:lsdException w:name="Colorful Shading Accent 6" w:semiHidden="0" w:uiPriority="71" w:unhideWhenUsed="0"/>
+    <w:lsdException w:name="Colorful List Accent 6" w:semiHidden="0" w:uiPriority="72" w:unhideWhenUsed="0"/>
+    <w:lsdException w:name="Colorful Grid Accent 6" w:semiHidden="0" w:uiPriority="73" w:unhideWhenUsed="0"/>
+    <w:lsdException w:name="Subtle Emphasis" w:semiHidden="0" w:uiPriority="19" w:unhideWhenUsed="0" w:qFormat="1"/>
+    <w:lsdException w:name="Intense Emphasis" w:semiHidden="0" w:uiPriority="21" w:unhideWhenUsed="0" w:qFormat="1"/>
+    <w:lsdException w:name="Subtle Reference" w:semiHidden="0" w:uiPriority="31" w:unhideWhenUsed="0" w:qFormat="1"/>
+    <w:lsdException w:name="Intense Reference" w:semiHidden="0" w:uiPriority="32" w:unhideWhenUsed="0" w:qFormat="1"/>
+    <w:lsdException w:name="Book Title" w:semiHidden="0" w:uiPriority="33" w:unhideWhenUsed="0" w:qFormat="1"/>
+    <w:lsdException w:name="Bibliography" w:uiPriority="37"/>
+    <w:lsdException w:name="TOC Heading" w:uiPriority="39" w:qFormat="1"/>
   </w:latentStyles>
   <w:style w:type="paragraph" w:default="1" w:styleId="Normal">
     <w:name w:val="Normal"/>
@@ -1642,6 +1748,256 @@
       <w:szCs w:val="24"/>
     </w:rPr>
   </w:style>
+  <w:style w:type="character" w:styleId="Hyperlink">
+    <w:name w:val="Hyperlink"/>
+    <w:basedOn w:val="DefaultParagraphFont"/>
+    <w:uiPriority w:val="99"/>
+    <w:unhideWhenUsed/>
+    <w:rsid w:val="002874D8"/>
+    <w:rPr>
+      <w:color w:val="0563C1" w:themeColor="hyperlink"/>
+      <w:u w:val="single"/>
+    </w:rPr>
+  </w:style>
+</w:styles>
+</file>
+
+<file path=word/stylesWithEffects.xml><?xml version="1.0" encoding="utf-8"?>
+<w:styles xmlns:wpc="http://schemas.microsoft.com/office/word/2010/wordprocessingCanvas" xmlns:mo="http://schemas.microsoft.com/office/mac/office/2008/main" xmlns:mc="http://schemas.openxmlformats.org/markup-compatibility/2006" xmlns:mv="urn:schemas-microsoft-com:mac:vml" xmlns:o="urn:schemas-microsoft-com:office:office" xmlns:r="http://schemas.openxmlformats.org/officeDocument/2006/relationships" xmlns:m="http://schemas.openxmlformats.org/officeDocument/2006/math" xmlns:v="urn:schemas-microsoft-com:vml" xmlns:wp14="http://schemas.microsoft.com/office/word/2010/wordprocessingDrawing" xmlns:wp="http://schemas.openxmlformats.org/drawingml/2006/wordprocessingDrawing" xmlns:w10="urn:schemas-microsoft-com:office:word" xmlns:w="http://schemas.openxmlformats.org/wordprocessingml/2006/main" xmlns:w14="http://schemas.microsoft.com/office/word/2010/wordml" xmlns:wpg="http://schemas.microsoft.com/office/word/2010/wordprocessingGroup" xmlns:wpi="http://schemas.microsoft.com/office/word/2010/wordprocessingInk" xmlns:wne="http://schemas.microsoft.com/office/word/2006/wordml" xmlns:wps="http://schemas.microsoft.com/office/word/2010/wordprocessingShape" mc:Ignorable="w14 wp14">
+  <w:docDefaults>
+    <w:rPrDefault>
+      <w:rPr>
+        <w:rFonts w:asciiTheme="minorHAnsi" w:eastAsiaTheme="minorHAnsi" w:hAnsiTheme="minorHAnsi" w:cstheme="minorBidi"/>
+        <w:sz w:val="22"/>
+        <w:szCs w:val="22"/>
+        <w:lang w:val="en-US" w:eastAsia="en-US" w:bidi="ar-SA"/>
+      </w:rPr>
+    </w:rPrDefault>
+    <w:pPrDefault>
+      <w:pPr>
+        <w:spacing w:line="360" w:lineRule="auto"/>
+        <w:jc w:val="center"/>
+      </w:pPr>
+    </w:pPrDefault>
+  </w:docDefaults>
+  <w:latentStyles w:defLockedState="0" w:defUIPriority="99" w:defSemiHidden="1" w:defUnhideWhenUsed="1" w:defQFormat="0" w:count="276">
+    <w:lsdException w:name="Normal" w:semiHidden="0" w:uiPriority="0" w:unhideWhenUsed="0" w:qFormat="1"/>
+    <w:lsdException w:name="heading 1" w:semiHidden="0" w:uiPriority="9" w:unhideWhenUsed="0" w:qFormat="1"/>
+    <w:lsdException w:name="heading 2" w:uiPriority="9" w:qFormat="1"/>
+    <w:lsdException w:name="heading 3" w:uiPriority="9" w:qFormat="1"/>
+    <w:lsdException w:name="heading 4" w:uiPriority="9" w:qFormat="1"/>
+    <w:lsdException w:name="heading 5" w:uiPriority="9" w:qFormat="1"/>
+    <w:lsdException w:name="heading 6" w:uiPriority="9" w:qFormat="1"/>
+    <w:lsdException w:name="heading 7" w:uiPriority="9" w:qFormat="1"/>
+    <w:lsdException w:name="heading 8" w:uiPriority="9" w:qFormat="1"/>
+    <w:lsdException w:name="heading 9" w:uiPriority="9" w:qFormat="1"/>
+    <w:lsdException w:name="toc 1" w:uiPriority="39"/>
+    <w:lsdException w:name="toc 2" w:uiPriority="39"/>
+    <w:lsdException w:name="toc 3" w:uiPriority="39"/>
+    <w:lsdException w:name="toc 4" w:uiPriority="39"/>
+    <w:lsdException w:name="toc 5" w:uiPriority="39"/>
+    <w:lsdException w:name="toc 6" w:uiPriority="39"/>
+    <w:lsdException w:name="toc 7" w:uiPriority="39"/>
+    <w:lsdException w:name="toc 8" w:uiPriority="39"/>
+    <w:lsdException w:name="toc 9" w:uiPriority="39"/>
+    <w:lsdException w:name="caption" w:uiPriority="35" w:qFormat="1"/>
+    <w:lsdException w:name="Title" w:semiHidden="0" w:uiPriority="10" w:unhideWhenUsed="0" w:qFormat="1"/>
+    <w:lsdException w:name="Default Paragraph Font" w:uiPriority="1"/>
+    <w:lsdException w:name="Subtitle" w:semiHidden="0" w:uiPriority="11" w:unhideWhenUsed="0" w:qFormat="1"/>
+    <w:lsdException w:name="Strong" w:semiHidden="0" w:uiPriority="22" w:unhideWhenUsed="0" w:qFormat="1"/>
+    <w:lsdException w:name="Emphasis" w:semiHidden="0" w:uiPriority="20" w:unhideWhenUsed="0" w:qFormat="1"/>
+    <w:lsdException w:name="Table Grid" w:semiHidden="0" w:uiPriority="39" w:unhideWhenUsed="0"/>
+    <w:lsdException w:name="Note Level 1" w:semiHidden="0" w:unhideWhenUsed="0"/>
+    <w:lsdException w:name="Note Level 2" w:semiHidden="0" w:unhideWhenUsed="0"/>
+    <w:lsdException w:name="Note Level 3" w:semiHidden="0" w:unhideWhenUsed="0"/>
+    <w:lsdException w:name="Note Level 4" w:semiHidden="0" w:unhideWhenUsed="0"/>
+    <w:lsdException w:name="Note Level 5" w:semiHidden="0" w:unhideWhenUsed="0"/>
+    <w:lsdException w:name="Note Level 6" w:semiHidden="0" w:unhideWhenUsed="0"/>
+    <w:lsdException w:name="Note Level 7" w:semiHidden="0" w:unhideWhenUsed="0"/>
+    <w:lsdException w:name="Note Level 8" w:semiHidden="0" w:unhideWhenUsed="0"/>
+    <w:lsdException w:name="Note Level 9" w:semiHidden="0" w:unhideWhenUsed="0"/>
+    <w:lsdException w:name="Placeholder Text" w:unhideWhenUsed="0"/>
+    <w:lsdException w:name="No Spacing" w:semiHidden="0" w:uiPriority="1" w:unhideWhenUsed="0" w:qFormat="1"/>
+    <w:lsdException w:name="Light Shading" w:semiHidden="0" w:uiPriority="60" w:unhideWhenUsed="0"/>
+    <w:lsdException w:name="Light List" w:semiHidden="0" w:uiPriority="61" w:unhideWhenUsed="0"/>
+    <w:lsdException w:name="Light Grid" w:semiHidden="0" w:uiPriority="62" w:unhideWhenUsed="0"/>
+    <w:lsdException w:name="Medium Shading 1" w:semiHidden="0" w:uiPriority="63" w:unhideWhenUsed="0"/>
+    <w:lsdException w:name="Medium Shading 2" w:semiHidden="0" w:uiPriority="64" w:unhideWhenUsed="0"/>
+    <w:lsdException w:name="Medium List 1" w:semiHidden="0" w:uiPriority="65" w:unhideWhenUsed="0"/>
+    <w:lsdException w:name="Medium List 2" w:semiHidden="0" w:uiPriority="66" w:unhideWhenUsed="0"/>
+    <w:lsdException w:name="Medium Grid 1" w:semiHidden="0" w:uiPriority="67" w:unhideWhenUsed="0"/>
+    <w:lsdException w:name="Medium Grid 2" w:semiHidden="0" w:uiPriority="68" w:unhideWhenUsed="0"/>
+    <w:lsdException w:name="Medium Grid 3" w:semiHidden="0" w:uiPriority="69" w:unhideWhenUsed="0"/>
+    <w:lsdException w:name="Dark List" w:semiHidden="0" w:uiPriority="70" w:unhideWhenUsed="0"/>
+    <w:lsdException w:name="Colorful Shading" w:semiHidden="0" w:uiPriority="71" w:unhideWhenUsed="0"/>
+    <w:lsdException w:name="Colorful List" w:semiHidden="0" w:uiPriority="72" w:unhideWhenUsed="0"/>
+    <w:lsdException w:name="Colorful Grid" w:semiHidden="0" w:uiPriority="73" w:unhideWhenUsed="0"/>
+    <w:lsdException w:name="Light Shading Accent 1" w:semiHidden="0" w:uiPriority="60" w:unhideWhenUsed="0"/>
+    <w:lsdException w:name="Light List Accent 1" w:semiHidden="0" w:uiPriority="61" w:unhideWhenUsed="0"/>
+    <w:lsdException w:name="Light Grid Accent 1" w:semiHidden="0" w:uiPriority="62" w:unhideWhenUsed="0"/>
+    <w:lsdException w:name="Medium Shading 1 Accent 1" w:semiHidden="0" w:uiPriority="63" w:unhideWhenUsed="0"/>
+    <w:lsdException w:name="Medium Shading 2 Accent 1" w:semiHidden="0" w:uiPriority="64" w:unhideWhenUsed="0"/>
+    <w:lsdException w:name="Medium List 1 Accent 1" w:semiHidden="0" w:uiPriority="65" w:unhideWhenUsed="0"/>
+    <w:lsdException w:name="Revision" w:unhideWhenUsed="0"/>
+    <w:lsdException w:name="List Paragraph" w:semiHidden="0" w:uiPriority="34" w:unhideWhenUsed="0" w:qFormat="1"/>
+    <w:lsdException w:name="Quote" w:semiHidden="0" w:uiPriority="29" w:unhideWhenUsed="0" w:qFormat="1"/>
+    <w:lsdException w:name="Intense Quote" w:semiHidden="0" w:uiPriority="30" w:unhideWhenUsed="0" w:qFormat="1"/>
+    <w:lsdException w:name="Medium List 2 Accent 1" w:semiHidden="0" w:uiPriority="66" w:unhideWhenUsed="0"/>
+    <w:lsdException w:name="Medium Grid 1 Accent 1" w:semiHidden="0" w:uiPriority="67" w:unhideWhenUsed="0"/>
+    <w:lsdException w:name="Medium Grid 2 Accent 1" w:semiHidden="0" w:uiPriority="68" w:unhideWhenUsed="0"/>
+    <w:lsdException w:name="Medium Grid 3 Accent 1" w:semiHidden="0" w:uiPriority="69" w:unhideWhenUsed="0"/>
+    <w:lsdException w:name="Dark List Accent 1" w:semiHidden="0" w:uiPriority="70" w:unhideWhenUsed="0"/>
+    <w:lsdException w:name="Colorful Shading Accent 1" w:semiHidden="0" w:uiPriority="71" w:unhideWhenUsed="0"/>
+    <w:lsdException w:name="Colorful List Accent 1" w:semiHidden="0" w:uiPriority="72" w:unhideWhenUsed="0"/>
+    <w:lsdException w:name="Colorful Grid Accent 1" w:semiHidden="0" w:uiPriority="73" w:unhideWhenUsed="0"/>
+    <w:lsdException w:name="Light Shading Accent 2" w:semiHidden="0" w:uiPriority="60" w:unhideWhenUsed="0"/>
+    <w:lsdException w:name="Light List Accent 2" w:semiHidden="0" w:uiPriority="61" w:unhideWhenUsed="0"/>
+    <w:lsdException w:name="Light Grid Accent 2" w:semiHidden="0" w:uiPriority="62" w:unhideWhenUsed="0"/>
+    <w:lsdException w:name="Medium Shading 1 Accent 2" w:semiHidden="0" w:uiPriority="63" w:unhideWhenUsed="0"/>
+    <w:lsdException w:name="Medium Shading 2 Accent 2" w:semiHidden="0" w:uiPriority="64" w:unhideWhenUsed="0"/>
+    <w:lsdException w:name="Medium List 1 Accent 2" w:semiHidden="0" w:uiPriority="65" w:unhideWhenUsed="0"/>
+    <w:lsdException w:name="Medium List 2 Accent 2" w:semiHidden="0" w:uiPriority="66" w:unhideWhenUsed="0"/>
+    <w:lsdException w:name="Medium Grid 1 Accent 2" w:semiHidden="0" w:uiPriority="67" w:unhideWhenUsed="0"/>
+    <w:lsdException w:name="Medium Grid 2 Accent 2" w:semiHidden="0" w:uiPriority="68" w:unhideWhenUsed="0"/>
+    <w:lsdException w:name="Medium Grid 3 Accent 2" w:semiHidden="0" w:uiPriority="69" w:unhideWhenUsed="0"/>
+    <w:lsdException w:name="Dark List Accent 2" w:semiHidden="0" w:uiPriority="70" w:unhideWhenUsed="0"/>
+    <w:lsdException w:name="Colorful Shading Accent 2" w:semiHidden="0" w:uiPriority="71" w:unhideWhenUsed="0"/>
+    <w:lsdException w:name="Colorful List Accent 2" w:semiHidden="0" w:uiPriority="72" w:unhideWhenUsed="0"/>
+    <w:lsdException w:name="Colorful Grid Accent 2" w:semiHidden="0" w:uiPriority="73" w:unhideWhenUsed="0"/>
+    <w:lsdException w:name="Light Shading Accent 3" w:semiHidden="0" w:uiPriority="60" w:unhideWhenUsed="0"/>
+    <w:lsdException w:name="Light List Accent 3" w:semiHidden="0" w:uiPriority="61" w:unhideWhenUsed="0"/>
+    <w:lsdException w:name="Light Grid Accent 3" w:semiHidden="0" w:uiPriority="62" w:unhideWhenUsed="0"/>
+    <w:lsdException w:name="Medium Shading 1 Accent 3" w:semiHidden="0" w:uiPriority="63" w:unhideWhenUsed="0"/>
+    <w:lsdException w:name="Medium Shading 2 Accent 3" w:semiHidden="0" w:uiPriority="64" w:unhideWhenUsed="0"/>
+    <w:lsdException w:name="Medium List 1 Accent 3" w:semiHidden="0" w:uiPriority="65" w:unhideWhenUsed="0"/>
+    <w:lsdException w:name="Medium List 2 Accent 3" w:semiHidden="0" w:uiPriority="66" w:unhideWhenUsed="0"/>
+    <w:lsdException w:name="Medium Grid 1 Accent 3" w:semiHidden="0" w:uiPriority="67" w:unhideWhenUsed="0"/>
+    <w:lsdException w:name="Medium Grid 2 Accent 3" w:semiHidden="0" w:uiPriority="68" w:unhideWhenUsed="0"/>
+    <w:lsdException w:name="Medium Grid 3 Accent 3" w:semiHidden="0" w:uiPriority="69" w:unhideWhenUsed="0"/>
+    <w:lsdException w:name="Dark List Accent 3" w:semiHidden="0" w:uiPriority="70" w:unhideWhenUsed="0"/>
+    <w:lsdException w:name="Colorful Shading Accent 3" w:semiHidden="0" w:uiPriority="71" w:unhideWhenUsed="0"/>
+    <w:lsdException w:name="Colorful List Accent 3" w:semiHidden="0" w:uiPriority="72" w:unhideWhenUsed="0"/>
+    <w:lsdException w:name="Colorful Grid Accent 3" w:semiHidden="0" w:uiPriority="73" w:unhideWhenUsed="0"/>
+    <w:lsdException w:name="Light Shading Accent 4" w:semiHidden="0" w:uiPriority="60" w:unhideWhenUsed="0"/>
+    <w:lsdException w:name="Light List Accent 4" w:semiHidden="0" w:uiPriority="61" w:unhideWhenUsed="0"/>
+    <w:lsdException w:name="Light Grid Accent 4" w:semiHidden="0" w:uiPriority="62" w:unhideWhenUsed="0"/>
+    <w:lsdException w:name="Medium Shading 1 Accent 4" w:semiHidden="0" w:uiPriority="63" w:unhideWhenUsed="0"/>
+    <w:lsdException w:name="Medium Shading 2 Accent 4" w:semiHidden="0" w:uiPriority="64" w:unhideWhenUsed="0"/>
+    <w:lsdException w:name="Medium List 1 Accent 4" w:semiHidden="0" w:uiPriority="65" w:unhideWhenUsed="0"/>
+    <w:lsdException w:name="Medium List 2 Accent 4" w:semiHidden="0" w:uiPriority="66" w:unhideWhenUsed="0"/>
+    <w:lsdException w:name="Medium Grid 1 Accent 4" w:semiHidden="0" w:uiPriority="67" w:unhideWhenUsed="0"/>
+    <w:lsdException w:name="Medium Grid 2 Accent 4" w:semiHidden="0" w:uiPriority="68" w:unhideWhenUsed="0"/>
+    <w:lsdException w:name="Medium Grid 3 Accent 4" w:semiHidden="0" w:uiPriority="69" w:unhideWhenUsed="0"/>
+    <w:lsdException w:name="Dark List Accent 4" w:semiHidden="0" w:uiPriority="70" w:unhideWhenUsed="0"/>
+    <w:lsdException w:name="Colorful Shading Accent 4" w:semiHidden="0" w:uiPriority="71" w:unhideWhenUsed="0"/>
+    <w:lsdException w:name="Colorful List Accent 4" w:semiHidden="0" w:uiPriority="72" w:unhideWhenUsed="0"/>
+    <w:lsdException w:name="Colorful Grid Accent 4" w:semiHidden="0" w:uiPriority="73" w:unhideWhenUsed="0"/>
+    <w:lsdException w:name="Light Shading Accent 5" w:semiHidden="0" w:uiPriority="60" w:unhideWhenUsed="0"/>
+    <w:lsdException w:name="Light List Accent 5" w:semiHidden="0" w:uiPriority="61" w:unhideWhenUsed="0"/>
+    <w:lsdException w:name="Light Grid Accent 5" w:semiHidden="0" w:uiPriority="62" w:unhideWhenUsed="0"/>
+    <w:lsdException w:name="Medium Shading 1 Accent 5" w:semiHidden="0" w:uiPriority="63" w:unhideWhenUsed="0"/>
+    <w:lsdException w:name="Medium Shading 2 Accent 5" w:semiHidden="0" w:uiPriority="64" w:unhideWhenUsed="0"/>
+    <w:lsdException w:name="Medium List 1 Accent 5" w:semiHidden="0" w:uiPriority="65" w:unhideWhenUsed="0"/>
+    <w:lsdException w:name="Medium List 2 Accent 5" w:semiHidden="0" w:uiPriority="66" w:unhideWhenUsed="0"/>
+    <w:lsdException w:name="Medium Grid 1 Accent 5" w:semiHidden="0" w:uiPriority="67" w:unhideWhenUsed="0"/>
+    <w:lsdException w:name="Medium Grid 2 Accent 5" w:semiHidden="0" w:uiPriority="68" w:unhideWhenUsed="0"/>
+    <w:lsdException w:name="Medium Grid 3 Accent 5" w:semiHidden="0" w:uiPriority="69" w:unhideWhenUsed="0"/>
+    <w:lsdException w:name="Dark List Accent 5" w:semiHidden="0" w:uiPriority="70" w:unhideWhenUsed="0"/>
+    <w:lsdException w:name="Colorful Shading Accent 5" w:semiHidden="0" w:uiPriority="71" w:unhideWhenUsed="0"/>
+    <w:lsdException w:name="Colorful List Accent 5" w:semiHidden="0" w:uiPriority="72" w:unhideWhenUsed="0"/>
+    <w:lsdException w:name="Colorful Grid Accent 5" w:semiHidden="0" w:uiPriority="73" w:unhideWhenUsed="0"/>
+    <w:lsdException w:name="Light Shading Accent 6" w:semiHidden="0" w:uiPriority="60" w:unhideWhenUsed="0"/>
+    <w:lsdException w:name="Light List Accent 6" w:semiHidden="0" w:uiPriority="61" w:unhideWhenUsed="0"/>
+    <w:lsdException w:name="Light Grid Accent 6" w:semiHidden="0" w:uiPriority="62" w:unhideWhenUsed="0"/>
+    <w:lsdException w:name="Medium Shading 1 Accent 6" w:semiHidden="0" w:uiPriority="63" w:unhideWhenUsed="0"/>
+    <w:lsdException w:name="Medium Shading 2 Accent 6" w:semiHidden="0" w:uiPriority="64" w:unhideWhenUsed="0"/>
+    <w:lsdException w:name="Medium List 1 Accent 6" w:semiHidden="0" w:uiPriority="65" w:unhideWhenUsed="0"/>
+    <w:lsdException w:name="Medium List 2 Accent 6" w:semiHidden="0" w:uiPriority="66" w:unhideWhenUsed="0"/>
+    <w:lsdException w:name="Medium Grid 1 Accent 6" w:semiHidden="0" w:uiPriority="67" w:unhideWhenUsed="0"/>
+    <w:lsdException w:name="Medium Grid 2 Accent 6" w:semiHidden="0" w:uiPriority="68" w:unhideWhenUsed="0"/>
+    <w:lsdException w:name="Medium Grid 3 Accent 6" w:semiHidden="0" w:uiPriority="69" w:unhideWhenUsed="0"/>
+    <w:lsdException w:name="Dark List Accent 6" w:semiHidden="0" w:uiPriority="70" w:unhideWhenUsed="0"/>
+    <w:lsdException w:name="Colorful Shading Accent 6" w:semiHidden="0" w:uiPriority="71" w:unhideWhenUsed="0"/>
+    <w:lsdException w:name="Colorful List Accent 6" w:semiHidden="0" w:uiPriority="72" w:unhideWhenUsed="0"/>
+    <w:lsdException w:name="Colorful Grid Accent 6" w:semiHidden="0" w:uiPriority="73" w:unhideWhenUsed="0"/>
+    <w:lsdException w:name="Subtle Emphasis" w:semiHidden="0" w:uiPriority="19" w:unhideWhenUsed="0" w:qFormat="1"/>
+    <w:lsdException w:name="Intense Emphasis" w:semiHidden="0" w:uiPriority="21" w:unhideWhenUsed="0" w:qFormat="1"/>
+    <w:lsdException w:name="Subtle Reference" w:semiHidden="0" w:uiPriority="31" w:unhideWhenUsed="0" w:qFormat="1"/>
+    <w:lsdException w:name="Intense Reference" w:semiHidden="0" w:uiPriority="32" w:unhideWhenUsed="0" w:qFormat="1"/>
+    <w:lsdException w:name="Book Title" w:semiHidden="0" w:uiPriority="33" w:unhideWhenUsed="0" w:qFormat="1"/>
+    <w:lsdException w:name="Bibliography" w:uiPriority="37"/>
+    <w:lsdException w:name="TOC Heading" w:uiPriority="39" w:qFormat="1"/>
+  </w:latentStyles>
+  <w:style w:type="paragraph" w:default="1" w:styleId="Normal">
+    <w:name w:val="Normal"/>
+    <w:qFormat/>
+  </w:style>
+  <w:style w:type="character" w:default="1" w:styleId="DefaultParagraphFont">
+    <w:name w:val="Default Paragraph Font"/>
+    <w:uiPriority w:val="1"/>
+    <w:semiHidden/>
+    <w:unhideWhenUsed/>
+  </w:style>
+  <w:style w:type="table" w:default="1" w:styleId="TableNormal">
+    <w:name w:val="Normal Table"/>
+    <w:uiPriority w:val="99"/>
+    <w:semiHidden/>
+    <w:unhideWhenUsed/>
+    <w:tblPr>
+      <w:tblInd w:w="0" w:type="dxa"/>
+      <w:tblCellMar>
+        <w:top w:w="0" w:type="dxa"/>
+        <w:left w:w="108" w:type="dxa"/>
+        <w:bottom w:w="0" w:type="dxa"/>
+        <w:right w:w="108" w:type="dxa"/>
+      </w:tblCellMar>
+    </w:tblPr>
+  </w:style>
+  <w:style w:type="numbering" w:default="1" w:styleId="NoList">
+    <w:name w:val="No List"/>
+    <w:uiPriority w:val="99"/>
+    <w:semiHidden/>
+    <w:unhideWhenUsed/>
+  </w:style>
+  <w:style w:type="paragraph" w:styleId="ListParagraph">
+    <w:name w:val="List Paragraph"/>
+    <w:basedOn w:val="Normal"/>
+    <w:uiPriority w:val="34"/>
+    <w:qFormat/>
+    <w:rsid w:val="008A16A4"/>
+    <w:pPr>
+      <w:ind w:left="720"/>
+      <w:contextualSpacing/>
+    </w:pPr>
+  </w:style>
+  <w:style w:type="paragraph" w:styleId="NormalWeb">
+    <w:name w:val="Normal (Web)"/>
+    <w:basedOn w:val="Normal"/>
+    <w:uiPriority w:val="99"/>
+    <w:semiHidden/>
+    <w:unhideWhenUsed/>
+    <w:rsid w:val="008E37D1"/>
+    <w:pPr>
+      <w:spacing w:before="100" w:beforeAutospacing="1" w:after="100" w:afterAutospacing="1" w:line="240" w:lineRule="auto"/>
+      <w:jc w:val="left"/>
+    </w:pPr>
+    <w:rPr>
+      <w:rFonts w:ascii="Times New Roman" w:eastAsia="Times New Roman" w:hAnsi="Times New Roman" w:cs="Times New Roman"/>
+      <w:sz w:val="24"/>
+      <w:szCs w:val="24"/>
+    </w:rPr>
+  </w:style>
+  <w:style w:type="character" w:styleId="Hyperlink">
+    <w:name w:val="Hyperlink"/>
+    <w:basedOn w:val="DefaultParagraphFont"/>
+    <w:uiPriority w:val="99"/>
+    <w:unhideWhenUsed/>
+    <w:rsid w:val="002874D8"/>
+    <w:rPr>
+      <w:color w:val="0563C1" w:themeColor="hyperlink"/>
+      <w:u w:val="single"/>
+    </w:rPr>
+  </w:style>
 </w:styles>
 </file>
 
@@ -1688,7 +2044,7 @@
     </a:clrScheme>
     <a:fontScheme name="Office">
       <a:majorFont>
-        <a:latin typeface="Calibri Light" panose="020F0302020204030204"/>
+        <a:latin typeface="Calibri Light"/>
         <a:ea typeface=""/>
         <a:cs typeface=""/>
         <a:font script="Jpan" typeface="ＭＳ ゴシック"/>
@@ -1723,7 +2079,7 @@
         <a:font script="Geor" typeface="Sylfaen"/>
       </a:majorFont>
       <a:minorFont>
-        <a:latin typeface="Calibri" panose="020F0502020204030204"/>
+        <a:latin typeface="Calibri"/>
         <a:ea typeface=""/>
         <a:cs typeface=""/>
         <a:font script="Jpan" typeface="ＭＳ 明朝"/>
@@ -1900,7 +2256,7 @@
   <a:extraClrSchemeLst/>
   <a:extLst>
     <a:ext uri="{05A4C25C-085E-4340-85A3-A5531E510DB2}">
-      <thm15:themeFamily xmlns:thm15="http://schemas.microsoft.com/office/thememl/2012/main" name="Office Theme" id="{62F939B6-93AF-4DB8-9C6B-D6C7DFDC589F}" vid="{4A3C46E8-61CC-4603-A589-7422A47A8E4A}"/>
+      <thm15:themeFamily xmlns:thm15="http://schemas.microsoft.com/office/thememl/2012/main" xmlns="" name="Office Theme" id="{62F939B6-93AF-4DB8-9C6B-D6C7DFDC589F}" vid="{4A3C46E8-61CC-4603-A589-7422A47A8E4A}"/>
     </a:ext>
   </a:extLst>
 </a:theme>

</xml_diff>